<commit_message>
novos dados no doc
</commit_message>
<xml_diff>
--- a/Matéria da disciplina.docx
+++ b/Matéria da disciplina.docx
@@ -1,6 +1,6 @@
 
 <file path=word/document.xml><?xml version="1.0" encoding="utf-8"?>
-<w:document xmlns:wpc="http://schemas.microsoft.com/office/word/2010/wordprocessingCanvas" xmlns:cx="http://schemas.microsoft.com/office/drawing/2014/chartex" xmlns:cx1="http://schemas.microsoft.com/office/drawing/2015/9/8/chartex" xmlns:mc="http://schemas.openxmlformats.org/markup-compatibility/2006" xmlns:o="urn:schemas-microsoft-com:office:office" xmlns:r="http://schemas.openxmlformats.org/officeDocument/2006/relationships" xmlns:m="http://schemas.openxmlformats.org/officeDocument/2006/math" xmlns:v="urn:schemas-microsoft-com:vml" xmlns:wp14="http://schemas.microsoft.com/office/word/2010/wordprocessingDrawing" xmlns:wp="http://schemas.openxmlformats.org/drawingml/2006/wordprocessingDrawing" xmlns:w10="urn:schemas-microsoft-com:office:word" xmlns:w="http://schemas.openxmlformats.org/wordprocessingml/2006/main" xmlns:w14="http://schemas.microsoft.com/office/word/2010/wordml" xmlns:w15="http://schemas.microsoft.com/office/word/2012/wordml" xmlns:w16se="http://schemas.microsoft.com/office/word/2015/wordml/symex" xmlns:wpg="http://schemas.microsoft.com/office/word/2010/wordprocessingGroup" xmlns:wpi="http://schemas.microsoft.com/office/word/2010/wordprocessingInk" xmlns:wne="http://schemas.microsoft.com/office/word/2006/wordml" xmlns:wps="http://schemas.microsoft.com/office/word/2010/wordprocessingShape" mc:Ignorable="w14 w15 w16se wp14">
+<w:document xmlns:wpc="http://schemas.microsoft.com/office/word/2010/wordprocessingCanvas" xmlns:cx="http://schemas.microsoft.com/office/drawing/2014/chartex" xmlns:cx1="http://schemas.microsoft.com/office/drawing/2015/9/8/chartex" xmlns:cx2="http://schemas.microsoft.com/office/drawing/2015/10/21/chartex" xmlns:cx3="http://schemas.microsoft.com/office/drawing/2016/5/9/chartex" xmlns:cx4="http://schemas.microsoft.com/office/drawing/2016/5/10/chartex" xmlns:cx5="http://schemas.microsoft.com/office/drawing/2016/5/11/chartex" xmlns:cx6="http://schemas.microsoft.com/office/drawing/2016/5/12/chartex" xmlns:cx7="http://schemas.microsoft.com/office/drawing/2016/5/13/chartex" xmlns:cx8="http://schemas.microsoft.com/office/drawing/2016/5/14/chartex" xmlns:mc="http://schemas.openxmlformats.org/markup-compatibility/2006" xmlns:aink="http://schemas.microsoft.com/office/drawing/2016/ink" xmlns:am3d="http://schemas.microsoft.com/office/drawing/2017/model3d" xmlns:o="urn:schemas-microsoft-com:office:office" xmlns:oel="http://schemas.microsoft.com/office/2019/extlst" xmlns:r="http://schemas.openxmlformats.org/officeDocument/2006/relationships" xmlns:m="http://schemas.openxmlformats.org/officeDocument/2006/math" xmlns:v="urn:schemas-microsoft-com:vml" xmlns:wp14="http://schemas.microsoft.com/office/word/2010/wordprocessingDrawing" xmlns:wp="http://schemas.openxmlformats.org/drawingml/2006/wordprocessingDrawing" xmlns:w10="urn:schemas-microsoft-com:office:word" xmlns:w="http://schemas.openxmlformats.org/wordprocessingml/2006/main" xmlns:w14="http://schemas.microsoft.com/office/word/2010/wordml" xmlns:w15="http://schemas.microsoft.com/office/word/2012/wordml" xmlns:w16cex="http://schemas.microsoft.com/office/word/2018/wordml/cex" xmlns:w16cid="http://schemas.microsoft.com/office/word/2016/wordml/cid" xmlns:w16="http://schemas.microsoft.com/office/word/2018/wordml" xmlns:w16du="http://schemas.microsoft.com/office/word/2023/wordml/word16du" xmlns:w16sdtdh="http://schemas.microsoft.com/office/word/2020/wordml/sdtdatahash" xmlns:w16se="http://schemas.microsoft.com/office/word/2015/wordml/symex" xmlns:wpg="http://schemas.microsoft.com/office/word/2010/wordprocessingGroup" xmlns:wpi="http://schemas.microsoft.com/office/word/2010/wordprocessingInk" xmlns:wne="http://schemas.microsoft.com/office/word/2006/wordml" xmlns:wps="http://schemas.microsoft.com/office/word/2010/wordprocessingShape" mc:Ignorable="w14 w15 w16se w16cid w16 w16cex w16sdtdh w16du wp14">
   <w:body>
     <w:p>
       <w:pPr>
@@ -458,7 +458,7 @@
           <w:sz w:val="24"/>
           <w:szCs w:val="24"/>
         </w:rPr>
-        <w:t xml:space="preserve">; </w:t>
+        <w:t xml:space="preserve">; Bubble </w:t>
       </w:r>
       <w:proofErr w:type="spellStart"/>
       <w:r>
@@ -467,7 +467,7 @@
           <w:sz w:val="24"/>
           <w:szCs w:val="24"/>
         </w:rPr>
-        <w:t>Bubble</w:t>
+        <w:t>sort</w:t>
       </w:r>
       <w:proofErr w:type="spellEnd"/>
       <w:r>
@@ -476,43 +476,7 @@
           <w:sz w:val="24"/>
           <w:szCs w:val="24"/>
         </w:rPr>
-        <w:t xml:space="preserve"> </w:t>
-      </w:r>
-      <w:proofErr w:type="spellStart"/>
-      <w:r>
-        <w:rPr>
-          <w:rFonts w:ascii="Arial" w:hAnsi="Arial" w:cs="Arial"/>
-          <w:sz w:val="24"/>
-          <w:szCs w:val="24"/>
-        </w:rPr>
-        <w:t>sort</w:t>
-      </w:r>
-      <w:proofErr w:type="spellEnd"/>
-      <w:r>
-        <w:rPr>
-          <w:rFonts w:ascii="Arial" w:hAnsi="Arial" w:cs="Arial"/>
-          <w:sz w:val="24"/>
-          <w:szCs w:val="24"/>
-        </w:rPr>
-        <w:t xml:space="preserve"> e </w:t>
-      </w:r>
-      <w:proofErr w:type="spellStart"/>
-      <w:r>
-        <w:rPr>
-          <w:rFonts w:ascii="Arial" w:hAnsi="Arial" w:cs="Arial"/>
-          <w:sz w:val="24"/>
-          <w:szCs w:val="24"/>
-        </w:rPr>
-        <w:t>Quick</w:t>
-      </w:r>
-      <w:proofErr w:type="spellEnd"/>
-      <w:r>
-        <w:rPr>
-          <w:rFonts w:ascii="Arial" w:hAnsi="Arial" w:cs="Arial"/>
-          <w:sz w:val="24"/>
-          <w:szCs w:val="24"/>
-        </w:rPr>
-        <w:t xml:space="preserve"> </w:t>
+        <w:t xml:space="preserve"> e Quick </w:t>
       </w:r>
       <w:proofErr w:type="spellStart"/>
       <w:r>
@@ -2505,10 +2469,19 @@
       <w:r>
         <w:rPr>
           <w:rFonts w:ascii="Arial" w:hAnsi="Arial" w:cs="Arial"/>
-          <w:sz w:val="24"/>
-          <w:szCs w:val="24"/>
-        </w:rPr>
-        <w:t xml:space="preserve">5 20 12 10 </w:t>
+          <w:color w:val="FF0000"/>
+          <w:sz w:val="24"/>
+          <w:szCs w:val="24"/>
+        </w:rPr>
+        <w:t xml:space="preserve">5 </w:t>
+      </w:r>
+      <w:r>
+        <w:rPr>
+          <w:rFonts w:ascii="Arial" w:hAnsi="Arial" w:cs="Arial"/>
+          <w:sz w:val="24"/>
+          <w:szCs w:val="24"/>
+        </w:rPr>
+        <w:t xml:space="preserve">20 12 10 </w:t>
       </w:r>
       <w:r>
         <w:rPr>
@@ -2539,10 +2512,19 @@
       <w:r>
         <w:rPr>
           <w:rFonts w:ascii="Arial" w:hAnsi="Arial" w:cs="Arial"/>
-          <w:sz w:val="24"/>
-          <w:szCs w:val="24"/>
-        </w:rPr>
-        <w:t xml:space="preserve">5 8 12 </w:t>
+          <w:color w:val="FF0000"/>
+          <w:sz w:val="24"/>
+          <w:szCs w:val="24"/>
+        </w:rPr>
+        <w:t>5 8</w:t>
+      </w:r>
+      <w:r>
+        <w:rPr>
+          <w:rFonts w:ascii="Arial" w:hAnsi="Arial" w:cs="Arial"/>
+          <w:sz w:val="24"/>
+          <w:szCs w:val="24"/>
+        </w:rPr>
+        <w:t xml:space="preserve"> 12 </w:t>
       </w:r>
       <w:r>
         <w:rPr>
@@ -2573,6 +2555,7 @@
       <w:r>
         <w:rPr>
           <w:rFonts w:ascii="Arial" w:hAnsi="Arial" w:cs="Arial"/>
+          <w:color w:val="FF0000"/>
           <w:sz w:val="24"/>
           <w:szCs w:val="24"/>
         </w:rPr>
@@ -2608,10 +2591,19 @@
       <w:r>
         <w:rPr>
           <w:rFonts w:ascii="Arial" w:hAnsi="Arial" w:cs="Arial"/>
-          <w:sz w:val="24"/>
-          <w:szCs w:val="24"/>
-        </w:rPr>
-        <w:t xml:space="preserve">5 8 10 12 20 </w:t>
+          <w:color w:val="FF0000"/>
+          <w:sz w:val="24"/>
+          <w:szCs w:val="24"/>
+        </w:rPr>
+        <w:t xml:space="preserve">5 8 10 12 </w:t>
+      </w:r>
+      <w:r>
+        <w:rPr>
+          <w:rFonts w:ascii="Arial" w:hAnsi="Arial" w:cs="Arial"/>
+          <w:sz w:val="24"/>
+          <w:szCs w:val="24"/>
+        </w:rPr>
+        <w:t xml:space="preserve">20 </w:t>
       </w:r>
       <w:r>
         <w:rPr>
@@ -2622,8 +2614,6 @@
         </w:rPr>
         <w:t>15</w:t>
       </w:r>
-      <w:bookmarkStart w:id="0" w:name="_GoBack"/>
-      <w:bookmarkEnd w:id="0"/>
     </w:p>
     <w:p>
       <w:pPr>
@@ -2639,10 +2629,19 @@
       <w:r>
         <w:rPr>
           <w:rFonts w:ascii="Arial" w:hAnsi="Arial" w:cs="Arial"/>
-          <w:sz w:val="24"/>
-          <w:szCs w:val="24"/>
-        </w:rPr>
-        <w:t>5 8 10 12 15 20</w:t>
+          <w:color w:val="FF0000"/>
+          <w:sz w:val="24"/>
+          <w:szCs w:val="24"/>
+        </w:rPr>
+        <w:t xml:space="preserve">5 8 10 12 15 </w:t>
+      </w:r>
+      <w:r>
+        <w:rPr>
+          <w:rFonts w:ascii="Arial" w:hAnsi="Arial" w:cs="Arial"/>
+          <w:sz w:val="24"/>
+          <w:szCs w:val="24"/>
+        </w:rPr>
+        <w:t>20</w:t>
       </w:r>
     </w:p>
     <w:p>
@@ -2924,6 +2923,846 @@
         </w:rPr>
         <w:t>92</w:t>
       </w:r>
+    </w:p>
+    <w:p>
+      <w:pPr>
+        <w:rPr>
+          <w:rFonts w:ascii="Arial" w:hAnsi="Arial" w:cs="Arial"/>
+          <w:sz w:val="24"/>
+          <w:szCs w:val="24"/>
+        </w:rPr>
+      </w:pPr>
+    </w:p>
+    <w:p>
+      <w:pPr>
+        <w:rPr>
+          <w:rFonts w:ascii="Arial" w:hAnsi="Arial" w:cs="Arial"/>
+          <w:sz w:val="24"/>
+          <w:szCs w:val="24"/>
+        </w:rPr>
+      </w:pPr>
+      <w:proofErr w:type="spellStart"/>
+      <w:r>
+        <w:rPr>
+          <w:rFonts w:ascii="Arial" w:hAnsi="Arial" w:cs="Arial"/>
+          <w:sz w:val="24"/>
+          <w:szCs w:val="24"/>
+        </w:rPr>
+        <w:t>Insertion</w:t>
+      </w:r>
+      <w:proofErr w:type="spellEnd"/>
+      <w:r>
+        <w:rPr>
+          <w:rFonts w:ascii="Arial" w:hAnsi="Arial" w:cs="Arial"/>
+          <w:sz w:val="24"/>
+          <w:szCs w:val="24"/>
+        </w:rPr>
+        <w:t xml:space="preserve"> </w:t>
+      </w:r>
+      <w:proofErr w:type="spellStart"/>
+      <w:r>
+        <w:rPr>
+          <w:rFonts w:ascii="Arial" w:hAnsi="Arial" w:cs="Arial"/>
+          <w:sz w:val="24"/>
+          <w:szCs w:val="24"/>
+        </w:rPr>
+        <w:t>sort</w:t>
+      </w:r>
+      <w:proofErr w:type="spellEnd"/>
+      <w:r>
+        <w:rPr>
+          <w:rFonts w:ascii="Arial" w:hAnsi="Arial" w:cs="Arial"/>
+          <w:sz w:val="24"/>
+          <w:szCs w:val="24"/>
+        </w:rPr>
+        <w:t xml:space="preserve"> </w:t>
+      </w:r>
+      <w:r>
+        <w:rPr>
+          <w:rFonts w:ascii="Arial" w:hAnsi="Arial" w:cs="Arial"/>
+          <w:sz w:val="24"/>
+          <w:szCs w:val="24"/>
+        </w:rPr>
+        <w:sym w:font="Wingdings" w:char="F0E0"/>
+      </w:r>
+      <w:r>
+        <w:rPr>
+          <w:rFonts w:ascii="Arial" w:hAnsi="Arial" w:cs="Arial"/>
+          <w:sz w:val="24"/>
+          <w:szCs w:val="24"/>
+        </w:rPr>
+        <w:t xml:space="preserve"> Insere o valor n</w:t>
+      </w:r>
+      <w:r>
+        <w:rPr>
+          <w:rFonts w:ascii="Arial" w:hAnsi="Arial" w:cs="Arial"/>
+          <w:sz w:val="24"/>
+          <w:szCs w:val="24"/>
+        </w:rPr>
+        <w:t>a sua posição certa;</w:t>
+      </w:r>
+    </w:p>
+    <w:p>
+      <w:pPr>
+        <w:rPr>
+          <w:rFonts w:ascii="Arial" w:hAnsi="Arial" w:cs="Arial"/>
+          <w:sz w:val="24"/>
+          <w:szCs w:val="24"/>
+        </w:rPr>
+      </w:pPr>
+      <w:r>
+        <w:rPr>
+          <w:rFonts w:ascii="Arial" w:hAnsi="Arial" w:cs="Arial"/>
+          <w:sz w:val="24"/>
+          <w:szCs w:val="24"/>
+        </w:rPr>
+        <w:t>25</w:t>
+      </w:r>
+      <w:r>
+        <w:rPr>
+          <w:rFonts w:ascii="Arial" w:hAnsi="Arial" w:cs="Arial"/>
+          <w:sz w:val="24"/>
+          <w:szCs w:val="24"/>
+        </w:rPr>
+        <w:t xml:space="preserve"> </w:t>
+      </w:r>
+      <w:r>
+        <w:rPr>
+          <w:rFonts w:ascii="Arial" w:hAnsi="Arial" w:cs="Arial"/>
+          <w:color w:val="FF0000"/>
+          <w:sz w:val="24"/>
+          <w:szCs w:val="24"/>
+        </w:rPr>
+        <w:t>57</w:t>
+      </w:r>
+      <w:r>
+        <w:rPr>
+          <w:rFonts w:ascii="Arial" w:hAnsi="Arial" w:cs="Arial"/>
+          <w:sz w:val="24"/>
+          <w:szCs w:val="24"/>
+        </w:rPr>
+        <w:t xml:space="preserve"> </w:t>
+      </w:r>
+      <w:r>
+        <w:rPr>
+          <w:rFonts w:ascii="Arial" w:hAnsi="Arial" w:cs="Arial"/>
+          <w:sz w:val="24"/>
+          <w:szCs w:val="24"/>
+        </w:rPr>
+        <w:t>48</w:t>
+      </w:r>
+      <w:r>
+        <w:rPr>
+          <w:rFonts w:ascii="Arial" w:hAnsi="Arial" w:cs="Arial"/>
+          <w:sz w:val="24"/>
+          <w:szCs w:val="24"/>
+        </w:rPr>
+        <w:t xml:space="preserve"> </w:t>
+      </w:r>
+      <w:r>
+        <w:rPr>
+          <w:rFonts w:ascii="Arial" w:hAnsi="Arial" w:cs="Arial"/>
+          <w:sz w:val="24"/>
+          <w:szCs w:val="24"/>
+        </w:rPr>
+        <w:t>37</w:t>
+      </w:r>
+      <w:r>
+        <w:rPr>
+          <w:rFonts w:ascii="Arial" w:hAnsi="Arial" w:cs="Arial"/>
+          <w:sz w:val="24"/>
+          <w:szCs w:val="24"/>
+        </w:rPr>
+        <w:t xml:space="preserve"> </w:t>
+      </w:r>
+      <w:r>
+        <w:rPr>
+          <w:rFonts w:ascii="Arial" w:hAnsi="Arial" w:cs="Arial"/>
+          <w:sz w:val="24"/>
+          <w:szCs w:val="24"/>
+        </w:rPr>
+        <w:t>12</w:t>
+      </w:r>
+      <w:r>
+        <w:rPr>
+          <w:rFonts w:ascii="Arial" w:hAnsi="Arial" w:cs="Arial"/>
+          <w:sz w:val="24"/>
+          <w:szCs w:val="24"/>
+        </w:rPr>
+        <w:t xml:space="preserve"> </w:t>
+      </w:r>
+      <w:r>
+        <w:rPr>
+          <w:rFonts w:ascii="Arial" w:hAnsi="Arial" w:cs="Arial"/>
+          <w:sz w:val="24"/>
+          <w:szCs w:val="24"/>
+        </w:rPr>
+        <w:t>92</w:t>
+      </w:r>
+      <w:r>
+        <w:rPr>
+          <w:rFonts w:ascii="Arial" w:hAnsi="Arial" w:cs="Arial"/>
+          <w:sz w:val="24"/>
+          <w:szCs w:val="24"/>
+        </w:rPr>
+        <w:t xml:space="preserve"> </w:t>
+      </w:r>
+      <w:r>
+        <w:rPr>
+          <w:rFonts w:ascii="Arial" w:hAnsi="Arial" w:cs="Arial"/>
+          <w:sz w:val="24"/>
+          <w:szCs w:val="24"/>
+        </w:rPr>
+        <w:t>86</w:t>
+      </w:r>
+      <w:r>
+        <w:rPr>
+          <w:rFonts w:ascii="Arial" w:hAnsi="Arial" w:cs="Arial"/>
+          <w:sz w:val="24"/>
+          <w:szCs w:val="24"/>
+        </w:rPr>
+        <w:t xml:space="preserve"> </w:t>
+      </w:r>
+      <w:r>
+        <w:rPr>
+          <w:rFonts w:ascii="Arial" w:hAnsi="Arial" w:cs="Arial"/>
+          <w:sz w:val="24"/>
+          <w:szCs w:val="24"/>
+        </w:rPr>
+        <w:t>33</w:t>
+      </w:r>
+    </w:p>
+    <w:p>
+      <w:pPr>
+        <w:rPr>
+          <w:rFonts w:ascii="Arial" w:hAnsi="Arial" w:cs="Arial"/>
+          <w:sz w:val="24"/>
+          <w:szCs w:val="24"/>
+        </w:rPr>
+      </w:pPr>
+      <w:r>
+        <w:rPr>
+          <w:rFonts w:ascii="Arial" w:hAnsi="Arial" w:cs="Arial"/>
+          <w:sz w:val="24"/>
+          <w:szCs w:val="24"/>
+        </w:rPr>
+        <w:t>25</w:t>
+      </w:r>
+      <w:r>
+        <w:rPr>
+          <w:rFonts w:ascii="Arial" w:hAnsi="Arial" w:cs="Arial"/>
+          <w:sz w:val="24"/>
+          <w:szCs w:val="24"/>
+        </w:rPr>
+        <w:t xml:space="preserve"> </w:t>
+      </w:r>
+      <w:r>
+        <w:rPr>
+          <w:rFonts w:ascii="Arial" w:hAnsi="Arial" w:cs="Arial"/>
+          <w:sz w:val="24"/>
+          <w:szCs w:val="24"/>
+        </w:rPr>
+        <w:t>57</w:t>
+      </w:r>
+      <w:r>
+        <w:rPr>
+          <w:rFonts w:ascii="Arial" w:hAnsi="Arial" w:cs="Arial"/>
+          <w:sz w:val="24"/>
+          <w:szCs w:val="24"/>
+        </w:rPr>
+        <w:t xml:space="preserve"> </w:t>
+      </w:r>
+      <w:r>
+        <w:rPr>
+          <w:rFonts w:ascii="Arial" w:hAnsi="Arial" w:cs="Arial"/>
+          <w:color w:val="FF0000"/>
+          <w:sz w:val="24"/>
+          <w:szCs w:val="24"/>
+        </w:rPr>
+        <w:t>48</w:t>
+      </w:r>
+      <w:r>
+        <w:rPr>
+          <w:rFonts w:ascii="Arial" w:hAnsi="Arial" w:cs="Arial"/>
+          <w:sz w:val="24"/>
+          <w:szCs w:val="24"/>
+        </w:rPr>
+        <w:t xml:space="preserve"> </w:t>
+      </w:r>
+      <w:r>
+        <w:rPr>
+          <w:rFonts w:ascii="Arial" w:hAnsi="Arial" w:cs="Arial"/>
+          <w:sz w:val="24"/>
+          <w:szCs w:val="24"/>
+        </w:rPr>
+        <w:t>37</w:t>
+      </w:r>
+      <w:r>
+        <w:rPr>
+          <w:rFonts w:ascii="Arial" w:hAnsi="Arial" w:cs="Arial"/>
+          <w:sz w:val="24"/>
+          <w:szCs w:val="24"/>
+        </w:rPr>
+        <w:t xml:space="preserve"> </w:t>
+      </w:r>
+      <w:r>
+        <w:rPr>
+          <w:rFonts w:ascii="Arial" w:hAnsi="Arial" w:cs="Arial"/>
+          <w:sz w:val="24"/>
+          <w:szCs w:val="24"/>
+        </w:rPr>
+        <w:t>12</w:t>
+      </w:r>
+      <w:r>
+        <w:rPr>
+          <w:rFonts w:ascii="Arial" w:hAnsi="Arial" w:cs="Arial"/>
+          <w:sz w:val="24"/>
+          <w:szCs w:val="24"/>
+        </w:rPr>
+        <w:t xml:space="preserve"> </w:t>
+      </w:r>
+      <w:r>
+        <w:rPr>
+          <w:rFonts w:ascii="Arial" w:hAnsi="Arial" w:cs="Arial"/>
+          <w:sz w:val="24"/>
+          <w:szCs w:val="24"/>
+        </w:rPr>
+        <w:t>92</w:t>
+      </w:r>
+      <w:r>
+        <w:rPr>
+          <w:rFonts w:ascii="Arial" w:hAnsi="Arial" w:cs="Arial"/>
+          <w:sz w:val="24"/>
+          <w:szCs w:val="24"/>
+        </w:rPr>
+        <w:t xml:space="preserve"> </w:t>
+      </w:r>
+      <w:r>
+        <w:rPr>
+          <w:rFonts w:ascii="Arial" w:hAnsi="Arial" w:cs="Arial"/>
+          <w:sz w:val="24"/>
+          <w:szCs w:val="24"/>
+        </w:rPr>
+        <w:t>86</w:t>
+      </w:r>
+      <w:r>
+        <w:rPr>
+          <w:rFonts w:ascii="Arial" w:hAnsi="Arial" w:cs="Arial"/>
+          <w:sz w:val="24"/>
+          <w:szCs w:val="24"/>
+        </w:rPr>
+        <w:t xml:space="preserve"> </w:t>
+      </w:r>
+      <w:r>
+        <w:rPr>
+          <w:rFonts w:ascii="Arial" w:hAnsi="Arial" w:cs="Arial"/>
+          <w:sz w:val="24"/>
+          <w:szCs w:val="24"/>
+        </w:rPr>
+        <w:t>33</w:t>
+      </w:r>
+    </w:p>
+    <w:p>
+      <w:pPr>
+        <w:rPr>
+          <w:rFonts w:ascii="Arial" w:hAnsi="Arial" w:cs="Arial"/>
+          <w:sz w:val="24"/>
+          <w:szCs w:val="24"/>
+        </w:rPr>
+      </w:pPr>
+      <w:r>
+        <w:rPr>
+          <w:rFonts w:ascii="Arial" w:hAnsi="Arial" w:cs="Arial"/>
+          <w:sz w:val="24"/>
+          <w:szCs w:val="24"/>
+        </w:rPr>
+        <w:t>25</w:t>
+      </w:r>
+      <w:r>
+        <w:rPr>
+          <w:rFonts w:ascii="Arial" w:hAnsi="Arial" w:cs="Arial"/>
+          <w:sz w:val="24"/>
+          <w:szCs w:val="24"/>
+        </w:rPr>
+        <w:t xml:space="preserve"> </w:t>
+      </w:r>
+      <w:r>
+        <w:rPr>
+          <w:rFonts w:ascii="Arial" w:hAnsi="Arial" w:cs="Arial"/>
+          <w:sz w:val="24"/>
+          <w:szCs w:val="24"/>
+        </w:rPr>
+        <w:t>48</w:t>
+      </w:r>
+      <w:r>
+        <w:rPr>
+          <w:rFonts w:ascii="Arial" w:hAnsi="Arial" w:cs="Arial"/>
+          <w:sz w:val="24"/>
+          <w:szCs w:val="24"/>
+        </w:rPr>
+        <w:t xml:space="preserve"> </w:t>
+      </w:r>
+      <w:r>
+        <w:rPr>
+          <w:rFonts w:ascii="Arial" w:hAnsi="Arial" w:cs="Arial"/>
+          <w:sz w:val="24"/>
+          <w:szCs w:val="24"/>
+        </w:rPr>
+        <w:t>57</w:t>
+      </w:r>
+      <w:r>
+        <w:rPr>
+          <w:rFonts w:ascii="Arial" w:hAnsi="Arial" w:cs="Arial"/>
+          <w:sz w:val="24"/>
+          <w:szCs w:val="24"/>
+        </w:rPr>
+        <w:t xml:space="preserve"> </w:t>
+      </w:r>
+      <w:r>
+        <w:rPr>
+          <w:rFonts w:ascii="Arial" w:hAnsi="Arial" w:cs="Arial"/>
+          <w:color w:val="FF0000"/>
+          <w:sz w:val="24"/>
+          <w:szCs w:val="24"/>
+        </w:rPr>
+        <w:t>37</w:t>
+      </w:r>
+      <w:r>
+        <w:rPr>
+          <w:rFonts w:ascii="Arial" w:hAnsi="Arial" w:cs="Arial"/>
+          <w:sz w:val="24"/>
+          <w:szCs w:val="24"/>
+        </w:rPr>
+        <w:t xml:space="preserve"> </w:t>
+      </w:r>
+      <w:r>
+        <w:rPr>
+          <w:rFonts w:ascii="Arial" w:hAnsi="Arial" w:cs="Arial"/>
+          <w:sz w:val="24"/>
+          <w:szCs w:val="24"/>
+        </w:rPr>
+        <w:t>12</w:t>
+      </w:r>
+      <w:r>
+        <w:rPr>
+          <w:rFonts w:ascii="Arial" w:hAnsi="Arial" w:cs="Arial"/>
+          <w:sz w:val="24"/>
+          <w:szCs w:val="24"/>
+        </w:rPr>
+        <w:t xml:space="preserve"> </w:t>
+      </w:r>
+      <w:r>
+        <w:rPr>
+          <w:rFonts w:ascii="Arial" w:hAnsi="Arial" w:cs="Arial"/>
+          <w:sz w:val="24"/>
+          <w:szCs w:val="24"/>
+        </w:rPr>
+        <w:t>92</w:t>
+      </w:r>
+      <w:r>
+        <w:rPr>
+          <w:rFonts w:ascii="Arial" w:hAnsi="Arial" w:cs="Arial"/>
+          <w:sz w:val="24"/>
+          <w:szCs w:val="24"/>
+        </w:rPr>
+        <w:t xml:space="preserve"> </w:t>
+      </w:r>
+      <w:r>
+        <w:rPr>
+          <w:rFonts w:ascii="Arial" w:hAnsi="Arial" w:cs="Arial"/>
+          <w:sz w:val="24"/>
+          <w:szCs w:val="24"/>
+        </w:rPr>
+        <w:t>86</w:t>
+      </w:r>
+      <w:r>
+        <w:rPr>
+          <w:rFonts w:ascii="Arial" w:hAnsi="Arial" w:cs="Arial"/>
+          <w:sz w:val="24"/>
+          <w:szCs w:val="24"/>
+        </w:rPr>
+        <w:t xml:space="preserve"> </w:t>
+      </w:r>
+      <w:r>
+        <w:rPr>
+          <w:rFonts w:ascii="Arial" w:hAnsi="Arial" w:cs="Arial"/>
+          <w:sz w:val="24"/>
+          <w:szCs w:val="24"/>
+        </w:rPr>
+        <w:t>33</w:t>
+      </w:r>
+    </w:p>
+    <w:p>
+      <w:pPr>
+        <w:rPr>
+          <w:rFonts w:ascii="Arial" w:hAnsi="Arial" w:cs="Arial"/>
+          <w:sz w:val="24"/>
+          <w:szCs w:val="24"/>
+        </w:rPr>
+      </w:pPr>
+      <w:r>
+        <w:rPr>
+          <w:rFonts w:ascii="Arial" w:hAnsi="Arial" w:cs="Arial"/>
+          <w:sz w:val="24"/>
+          <w:szCs w:val="24"/>
+        </w:rPr>
+        <w:t>25</w:t>
+      </w:r>
+      <w:r>
+        <w:rPr>
+          <w:rFonts w:ascii="Arial" w:hAnsi="Arial" w:cs="Arial"/>
+          <w:sz w:val="24"/>
+          <w:szCs w:val="24"/>
+        </w:rPr>
+        <w:t xml:space="preserve"> 37</w:t>
+      </w:r>
+      <w:r>
+        <w:rPr>
+          <w:rFonts w:ascii="Arial" w:hAnsi="Arial" w:cs="Arial"/>
+          <w:sz w:val="24"/>
+          <w:szCs w:val="24"/>
+        </w:rPr>
+        <w:t xml:space="preserve"> 48 57 </w:t>
+      </w:r>
+      <w:r>
+        <w:rPr>
+          <w:rFonts w:ascii="Arial" w:hAnsi="Arial" w:cs="Arial"/>
+          <w:color w:val="FF0000"/>
+          <w:sz w:val="24"/>
+          <w:szCs w:val="24"/>
+        </w:rPr>
+        <w:t>12</w:t>
+      </w:r>
+      <w:r>
+        <w:rPr>
+          <w:rFonts w:ascii="Arial" w:hAnsi="Arial" w:cs="Arial"/>
+          <w:sz w:val="24"/>
+          <w:szCs w:val="24"/>
+        </w:rPr>
+        <w:t xml:space="preserve"> </w:t>
+      </w:r>
+      <w:r>
+        <w:rPr>
+          <w:rFonts w:ascii="Arial" w:hAnsi="Arial" w:cs="Arial"/>
+          <w:sz w:val="24"/>
+          <w:szCs w:val="24"/>
+        </w:rPr>
+        <w:t>92</w:t>
+      </w:r>
+      <w:r>
+        <w:rPr>
+          <w:rFonts w:ascii="Arial" w:hAnsi="Arial" w:cs="Arial"/>
+          <w:sz w:val="24"/>
+          <w:szCs w:val="24"/>
+        </w:rPr>
+        <w:t xml:space="preserve"> </w:t>
+      </w:r>
+      <w:r>
+        <w:rPr>
+          <w:rFonts w:ascii="Arial" w:hAnsi="Arial" w:cs="Arial"/>
+          <w:sz w:val="24"/>
+          <w:szCs w:val="24"/>
+        </w:rPr>
+        <w:t>86</w:t>
+      </w:r>
+      <w:r>
+        <w:rPr>
+          <w:rFonts w:ascii="Arial" w:hAnsi="Arial" w:cs="Arial"/>
+          <w:sz w:val="24"/>
+          <w:szCs w:val="24"/>
+        </w:rPr>
+        <w:t xml:space="preserve"> </w:t>
+      </w:r>
+      <w:r>
+        <w:rPr>
+          <w:rFonts w:ascii="Arial" w:hAnsi="Arial" w:cs="Arial"/>
+          <w:sz w:val="24"/>
+          <w:szCs w:val="24"/>
+        </w:rPr>
+        <w:t>33</w:t>
+      </w:r>
+    </w:p>
+    <w:p>
+      <w:pPr>
+        <w:rPr>
+          <w:rFonts w:ascii="Arial" w:hAnsi="Arial" w:cs="Arial"/>
+          <w:sz w:val="24"/>
+          <w:szCs w:val="24"/>
+        </w:rPr>
+      </w:pPr>
+      <w:r>
+        <w:rPr>
+          <w:rFonts w:ascii="Arial" w:hAnsi="Arial" w:cs="Arial"/>
+          <w:sz w:val="24"/>
+          <w:szCs w:val="24"/>
+        </w:rPr>
+        <w:t xml:space="preserve">12 </w:t>
+      </w:r>
+      <w:r>
+        <w:rPr>
+          <w:rFonts w:ascii="Arial" w:hAnsi="Arial" w:cs="Arial"/>
+          <w:sz w:val="24"/>
+          <w:szCs w:val="24"/>
+        </w:rPr>
+        <w:t>25</w:t>
+      </w:r>
+      <w:r>
+        <w:rPr>
+          <w:rFonts w:ascii="Arial" w:hAnsi="Arial" w:cs="Arial"/>
+          <w:sz w:val="24"/>
+          <w:szCs w:val="24"/>
+        </w:rPr>
+        <w:t xml:space="preserve"> 37 48 57 </w:t>
+      </w:r>
+      <w:r>
+        <w:rPr>
+          <w:rFonts w:ascii="Arial" w:hAnsi="Arial" w:cs="Arial"/>
+          <w:color w:val="FF0000"/>
+          <w:sz w:val="24"/>
+          <w:szCs w:val="24"/>
+        </w:rPr>
+        <w:t>92</w:t>
+      </w:r>
+      <w:r>
+        <w:rPr>
+          <w:rFonts w:ascii="Arial" w:hAnsi="Arial" w:cs="Arial"/>
+          <w:sz w:val="24"/>
+          <w:szCs w:val="24"/>
+        </w:rPr>
+        <w:t xml:space="preserve"> </w:t>
+      </w:r>
+      <w:r>
+        <w:rPr>
+          <w:rFonts w:ascii="Arial" w:hAnsi="Arial" w:cs="Arial"/>
+          <w:sz w:val="24"/>
+          <w:szCs w:val="24"/>
+        </w:rPr>
+        <w:t>86</w:t>
+      </w:r>
+      <w:r>
+        <w:rPr>
+          <w:rFonts w:ascii="Arial" w:hAnsi="Arial" w:cs="Arial"/>
+          <w:sz w:val="24"/>
+          <w:szCs w:val="24"/>
+        </w:rPr>
+        <w:t xml:space="preserve"> </w:t>
+      </w:r>
+      <w:r>
+        <w:rPr>
+          <w:rFonts w:ascii="Arial" w:hAnsi="Arial" w:cs="Arial"/>
+          <w:sz w:val="24"/>
+          <w:szCs w:val="24"/>
+        </w:rPr>
+        <w:t>33</w:t>
+      </w:r>
+    </w:p>
+    <w:p>
+      <w:pPr>
+        <w:rPr>
+          <w:rFonts w:ascii="Arial" w:hAnsi="Arial" w:cs="Arial"/>
+          <w:sz w:val="24"/>
+          <w:szCs w:val="24"/>
+        </w:rPr>
+      </w:pPr>
+      <w:r>
+        <w:rPr>
+          <w:rFonts w:ascii="Arial" w:hAnsi="Arial" w:cs="Arial"/>
+          <w:sz w:val="24"/>
+          <w:szCs w:val="24"/>
+        </w:rPr>
+        <w:t xml:space="preserve">12 </w:t>
+      </w:r>
+      <w:r>
+        <w:rPr>
+          <w:rFonts w:ascii="Arial" w:hAnsi="Arial" w:cs="Arial"/>
+          <w:sz w:val="24"/>
+          <w:szCs w:val="24"/>
+        </w:rPr>
+        <w:t>25</w:t>
+      </w:r>
+      <w:r>
+        <w:rPr>
+          <w:rFonts w:ascii="Arial" w:hAnsi="Arial" w:cs="Arial"/>
+          <w:sz w:val="24"/>
+          <w:szCs w:val="24"/>
+        </w:rPr>
+        <w:t xml:space="preserve"> 37 48 57 </w:t>
+      </w:r>
+      <w:r>
+        <w:rPr>
+          <w:rFonts w:ascii="Arial" w:hAnsi="Arial" w:cs="Arial"/>
+          <w:sz w:val="24"/>
+          <w:szCs w:val="24"/>
+        </w:rPr>
+        <w:t>92</w:t>
+      </w:r>
+      <w:r>
+        <w:rPr>
+          <w:rFonts w:ascii="Arial" w:hAnsi="Arial" w:cs="Arial"/>
+          <w:color w:val="FF0000"/>
+          <w:sz w:val="24"/>
+          <w:szCs w:val="24"/>
+        </w:rPr>
+        <w:t xml:space="preserve"> 86 </w:t>
+      </w:r>
+      <w:r>
+        <w:rPr>
+          <w:rFonts w:ascii="Arial" w:hAnsi="Arial" w:cs="Arial"/>
+          <w:sz w:val="24"/>
+          <w:szCs w:val="24"/>
+        </w:rPr>
+        <w:t>33</w:t>
+      </w:r>
+    </w:p>
+    <w:p>
+      <w:pPr>
+        <w:rPr>
+          <w:rFonts w:ascii="Arial" w:hAnsi="Arial" w:cs="Arial"/>
+          <w:color w:val="FF0000"/>
+          <w:sz w:val="24"/>
+          <w:szCs w:val="24"/>
+        </w:rPr>
+      </w:pPr>
+      <w:r>
+        <w:rPr>
+          <w:rFonts w:ascii="Arial" w:hAnsi="Arial" w:cs="Arial"/>
+          <w:sz w:val="24"/>
+          <w:szCs w:val="24"/>
+        </w:rPr>
+        <w:t xml:space="preserve">12 </w:t>
+      </w:r>
+      <w:r>
+        <w:rPr>
+          <w:rFonts w:ascii="Arial" w:hAnsi="Arial" w:cs="Arial"/>
+          <w:sz w:val="24"/>
+          <w:szCs w:val="24"/>
+        </w:rPr>
+        <w:t>25</w:t>
+      </w:r>
+      <w:r>
+        <w:rPr>
+          <w:rFonts w:ascii="Arial" w:hAnsi="Arial" w:cs="Arial"/>
+          <w:sz w:val="24"/>
+          <w:szCs w:val="24"/>
+        </w:rPr>
+        <w:t xml:space="preserve"> 37 48 57 </w:t>
+      </w:r>
+      <w:r>
+        <w:rPr>
+          <w:rFonts w:ascii="Arial" w:hAnsi="Arial" w:cs="Arial"/>
+          <w:sz w:val="24"/>
+          <w:szCs w:val="24"/>
+        </w:rPr>
+        <w:t xml:space="preserve">86 </w:t>
+      </w:r>
+      <w:r>
+        <w:rPr>
+          <w:rFonts w:ascii="Arial" w:hAnsi="Arial" w:cs="Arial"/>
+          <w:sz w:val="24"/>
+          <w:szCs w:val="24"/>
+        </w:rPr>
+        <w:t>92</w:t>
+      </w:r>
+      <w:r>
+        <w:rPr>
+          <w:rFonts w:ascii="Arial" w:hAnsi="Arial" w:cs="Arial"/>
+          <w:color w:val="FF0000"/>
+          <w:sz w:val="24"/>
+          <w:szCs w:val="24"/>
+        </w:rPr>
+        <w:t xml:space="preserve"> 33</w:t>
+      </w:r>
+    </w:p>
+    <w:p>
+      <w:pPr>
+        <w:rPr>
+          <w:rFonts w:ascii="Arial" w:hAnsi="Arial" w:cs="Arial"/>
+          <w:sz w:val="24"/>
+          <w:szCs w:val="24"/>
+        </w:rPr>
+      </w:pPr>
+      <w:r>
+        <w:rPr>
+          <w:rFonts w:ascii="Arial" w:hAnsi="Arial" w:cs="Arial"/>
+          <w:sz w:val="24"/>
+          <w:szCs w:val="24"/>
+        </w:rPr>
+        <w:t xml:space="preserve">12 </w:t>
+      </w:r>
+      <w:r>
+        <w:rPr>
+          <w:rFonts w:ascii="Arial" w:hAnsi="Arial" w:cs="Arial"/>
+          <w:sz w:val="24"/>
+          <w:szCs w:val="24"/>
+        </w:rPr>
+        <w:t>25</w:t>
+      </w:r>
+      <w:r>
+        <w:rPr>
+          <w:rFonts w:ascii="Arial" w:hAnsi="Arial" w:cs="Arial"/>
+          <w:sz w:val="24"/>
+          <w:szCs w:val="24"/>
+        </w:rPr>
+        <w:t xml:space="preserve"> </w:t>
+      </w:r>
+      <w:r>
+        <w:rPr>
+          <w:rFonts w:ascii="Arial" w:hAnsi="Arial" w:cs="Arial"/>
+          <w:sz w:val="24"/>
+          <w:szCs w:val="24"/>
+        </w:rPr>
+        <w:t xml:space="preserve">33 </w:t>
+      </w:r>
+      <w:r>
+        <w:rPr>
+          <w:rFonts w:ascii="Arial" w:hAnsi="Arial" w:cs="Arial"/>
+          <w:sz w:val="24"/>
+          <w:szCs w:val="24"/>
+        </w:rPr>
+        <w:t xml:space="preserve">37 48 57 86 </w:t>
+      </w:r>
+      <w:r>
+        <w:rPr>
+          <w:rFonts w:ascii="Arial" w:hAnsi="Arial" w:cs="Arial"/>
+          <w:sz w:val="24"/>
+          <w:szCs w:val="24"/>
+        </w:rPr>
+        <w:t>92</w:t>
+      </w:r>
+      <w:r>
+        <w:rPr>
+          <w:rFonts w:ascii="Arial" w:hAnsi="Arial" w:cs="Arial"/>
+          <w:color w:val="FF0000"/>
+          <w:sz w:val="24"/>
+          <w:szCs w:val="24"/>
+        </w:rPr>
+        <w:t xml:space="preserve"> </w:t>
+      </w:r>
+      <w:r>
+        <w:rPr>
+          <w:rFonts w:ascii="Arial" w:hAnsi="Arial" w:cs="Arial"/>
+          <w:sz w:val="24"/>
+          <w:szCs w:val="24"/>
+        </w:rPr>
+        <w:sym w:font="Wingdings" w:char="F0E0"/>
+      </w:r>
+      <w:r>
+        <w:rPr>
+          <w:rFonts w:ascii="Arial" w:hAnsi="Arial" w:cs="Arial"/>
+          <w:sz w:val="24"/>
+          <w:szCs w:val="24"/>
+        </w:rPr>
+        <w:t xml:space="preserve"> Vetor final.</w:t>
+      </w:r>
+    </w:p>
+    <w:p>
+      <w:pPr>
+        <w:rPr>
+          <w:rFonts w:ascii="Arial" w:hAnsi="Arial" w:cs="Arial"/>
+          <w:sz w:val="24"/>
+          <w:szCs w:val="24"/>
+        </w:rPr>
+      </w:pPr>
     </w:p>
     <w:p>
       <w:pPr>
@@ -2981,7 +3820,7 @@
 </file>
 
 <file path=word/styles.xml><?xml version="1.0" encoding="utf-8"?>
-<w:styles xmlns:mc="http://schemas.openxmlformats.org/markup-compatibility/2006" xmlns:r="http://schemas.openxmlformats.org/officeDocument/2006/relationships" xmlns:w="http://schemas.openxmlformats.org/wordprocessingml/2006/main" xmlns:w14="http://schemas.microsoft.com/office/word/2010/wordml" xmlns:w15="http://schemas.microsoft.com/office/word/2012/wordml" xmlns:w16se="http://schemas.microsoft.com/office/word/2015/wordml/symex" mc:Ignorable="w14 w15 w16se">
+<w:styles xmlns:mc="http://schemas.openxmlformats.org/markup-compatibility/2006" xmlns:r="http://schemas.openxmlformats.org/officeDocument/2006/relationships" xmlns:w="http://schemas.openxmlformats.org/wordprocessingml/2006/main" xmlns:w14="http://schemas.microsoft.com/office/word/2010/wordml" xmlns:w15="http://schemas.microsoft.com/office/word/2012/wordml" xmlns:w16cex="http://schemas.microsoft.com/office/word/2018/wordml/cex" xmlns:w16cid="http://schemas.microsoft.com/office/word/2016/wordml/cid" xmlns:w16="http://schemas.microsoft.com/office/word/2018/wordml" xmlns:w16du="http://schemas.microsoft.com/office/word/2023/wordml/word16du" xmlns:w16sdtdh="http://schemas.microsoft.com/office/word/2020/wordml/sdtdatahash" xmlns:w16se="http://schemas.microsoft.com/office/word/2015/wordml/symex" mc:Ignorable="w14 w15 w16se w16cid w16 w16cex w16sdtdh w16du">
   <w:docDefaults>
     <w:rPrDefault>
       <w:rPr>
@@ -2997,7 +3836,7 @@
       </w:pPr>
     </w:pPrDefault>
   </w:docDefaults>
-  <w:latentStyles w:defLockedState="0" w:defUIPriority="99" w:defSemiHidden="0" w:defUnhideWhenUsed="0" w:defQFormat="0" w:count="371">
+  <w:latentStyles w:defLockedState="0" w:defUIPriority="99" w:defSemiHidden="0" w:defUnhideWhenUsed="0" w:defQFormat="0" w:count="376">
     <w:lsdException w:name="Normal" w:uiPriority="0" w:qFormat="1"/>
     <w:lsdException w:name="heading 1" w:uiPriority="9" w:qFormat="1"/>
     <w:lsdException w:name="heading 2" w:semiHidden="1" w:uiPriority="9" w:unhideWhenUsed="1" w:qFormat="1"/>
@@ -3369,6 +4208,11 @@
     <w:lsdException w:name="List Table 5 Dark Accent 6" w:uiPriority="50"/>
     <w:lsdException w:name="List Table 6 Colorful Accent 6" w:uiPriority="51"/>
     <w:lsdException w:name="List Table 7 Colorful Accent 6" w:uiPriority="52"/>
+    <w:lsdException w:name="Mention" w:semiHidden="1" w:unhideWhenUsed="1"/>
+    <w:lsdException w:name="Smart Hyperlink" w:semiHidden="1" w:unhideWhenUsed="1"/>
+    <w:lsdException w:name="Hashtag" w:semiHidden="1" w:unhideWhenUsed="1"/>
+    <w:lsdException w:name="Unresolved Mention" w:semiHidden="1" w:unhideWhenUsed="1"/>
+    <w:lsdException w:name="Smart Link" w:semiHidden="1" w:unhideWhenUsed="1"/>
   </w:latentStyles>
   <w:style w:type="paragraph" w:default="1" w:styleId="Normal">
     <w:name w:val="Normal"/>

</xml_diff>

<commit_message>
mais informação no word
</commit_message>
<xml_diff>
--- a/Matéria da disciplina.docx
+++ b/Matéria da disciplina.docx
@@ -5277,6 +5277,228 @@
           <w:szCs w:val="24"/>
         </w:rPr>
       </w:pPr>
+    </w:p>
+    <w:p>
+      <w:pPr>
+        <w:rPr>
+          <w:rFonts w:ascii="Arial" w:hAnsi="Arial" w:cs="Arial"/>
+          <w:color w:val="000000" w:themeColor="text1"/>
+          <w:sz w:val="24"/>
+          <w:szCs w:val="24"/>
+        </w:rPr>
+      </w:pPr>
+    </w:p>
+    <w:p>
+      <w:pPr>
+        <w:rPr>
+          <w:rFonts w:ascii="Arial" w:hAnsi="Arial" w:cs="Arial"/>
+          <w:color w:val="000000" w:themeColor="text1"/>
+          <w:sz w:val="24"/>
+          <w:szCs w:val="24"/>
+        </w:rPr>
+      </w:pPr>
+    </w:p>
+    <w:p>
+      <w:pPr>
+        <w:rPr>
+          <w:rFonts w:ascii="Arial" w:hAnsi="Arial" w:cs="Arial"/>
+          <w:b/>
+          <w:color w:val="000000" w:themeColor="text1"/>
+          <w:sz w:val="28"/>
+          <w:szCs w:val="28"/>
+        </w:rPr>
+      </w:pPr>
+      <w:r>
+        <w:rPr>
+          <w:rFonts w:ascii="Arial" w:hAnsi="Arial" w:cs="Arial"/>
+          <w:b/>
+          <w:color w:val="000000" w:themeColor="text1"/>
+          <w:sz w:val="28"/>
+          <w:szCs w:val="28"/>
+        </w:rPr>
+        <w:lastRenderedPageBreak/>
+        <w:t>Aula 26/03:</w:t>
+      </w:r>
+    </w:p>
+    <w:p>
+      <w:pPr>
+        <w:rPr>
+          <w:rFonts w:ascii="Arial" w:hAnsi="Arial" w:cs="Arial"/>
+          <w:color w:val="000000" w:themeColor="text1"/>
+          <w:sz w:val="24"/>
+          <w:szCs w:val="24"/>
+        </w:rPr>
+      </w:pPr>
+      <w:proofErr w:type="spellStart"/>
+      <w:r>
+        <w:rPr>
+          <w:rFonts w:ascii="Arial" w:hAnsi="Arial" w:cs="Arial"/>
+          <w:color w:val="000000" w:themeColor="text1"/>
+          <w:sz w:val="24"/>
+          <w:szCs w:val="24"/>
+        </w:rPr>
+        <w:t>HeapSort</w:t>
+      </w:r>
+      <w:proofErr w:type="spellEnd"/>
+      <w:r>
+        <w:rPr>
+          <w:rFonts w:ascii="Arial" w:hAnsi="Arial" w:cs="Arial"/>
+          <w:color w:val="000000" w:themeColor="text1"/>
+          <w:sz w:val="24"/>
+          <w:szCs w:val="24"/>
+        </w:rPr>
+        <w:t xml:space="preserve"> </w:t>
+      </w:r>
+      <w:r>
+        <w:rPr>
+          <w:rFonts w:ascii="Arial" w:hAnsi="Arial" w:cs="Arial"/>
+          <w:color w:val="000000" w:themeColor="text1"/>
+          <w:sz w:val="24"/>
+          <w:szCs w:val="24"/>
+        </w:rPr>
+        <w:sym w:font="Wingdings" w:char="F0E0"/>
+      </w:r>
+      <w:r>
+        <w:rPr>
+          <w:rFonts w:ascii="Arial" w:hAnsi="Arial" w:cs="Arial"/>
+          <w:color w:val="000000" w:themeColor="text1"/>
+          <w:sz w:val="24"/>
+          <w:szCs w:val="24"/>
+        </w:rPr>
+        <w:t xml:space="preserve"> </w:t>
+      </w:r>
+      <w:r>
+        <w:rPr>
+          <w:rFonts w:ascii="Arial" w:hAnsi="Arial" w:cs="Arial"/>
+          <w:color w:val="000000" w:themeColor="text1"/>
+          <w:sz w:val="24"/>
+          <w:szCs w:val="24"/>
+        </w:rPr>
+        <w:t xml:space="preserve">define o </w:t>
+      </w:r>
+      <w:proofErr w:type="spellStart"/>
+      <w:r>
+        <w:rPr>
+          <w:rFonts w:ascii="Arial" w:hAnsi="Arial" w:cs="Arial"/>
+          <w:color w:val="000000" w:themeColor="text1"/>
+          <w:sz w:val="24"/>
+          <w:szCs w:val="24"/>
+        </w:rPr>
+        <w:t>heap</w:t>
+      </w:r>
+      <w:proofErr w:type="spellEnd"/>
+      <w:r>
+        <w:rPr>
+          <w:rFonts w:ascii="Arial" w:hAnsi="Arial" w:cs="Arial"/>
+          <w:color w:val="000000" w:themeColor="text1"/>
+          <w:sz w:val="24"/>
+          <w:szCs w:val="24"/>
+        </w:rPr>
+        <w:t xml:space="preserve"> como sendo </w:t>
+      </w:r>
+      <w:r>
+        <w:rPr>
+          <w:rFonts w:ascii="Arial" w:hAnsi="Arial" w:cs="Arial"/>
+          <w:color w:val="000000" w:themeColor="text1"/>
+          <w:sz w:val="24"/>
+          <w:szCs w:val="24"/>
+        </w:rPr>
+        <w:t>metade do tamanho do vetor;</w:t>
+      </w:r>
+    </w:p>
+    <w:p>
+      <w:pPr>
+        <w:rPr>
+          <w:rFonts w:ascii="Arial" w:hAnsi="Arial" w:cs="Arial"/>
+          <w:color w:val="000000" w:themeColor="text1"/>
+          <w:sz w:val="24"/>
+          <w:szCs w:val="24"/>
+        </w:rPr>
+      </w:pPr>
+      <w:proofErr w:type="spellStart"/>
+      <w:r>
+        <w:rPr>
+          <w:rFonts w:ascii="Arial" w:hAnsi="Arial" w:cs="Arial"/>
+          <w:color w:val="000000" w:themeColor="text1"/>
+          <w:sz w:val="24"/>
+          <w:szCs w:val="24"/>
+        </w:rPr>
+        <w:t>ShellSort</w:t>
+      </w:r>
+      <w:proofErr w:type="spellEnd"/>
+      <w:r>
+        <w:rPr>
+          <w:rFonts w:ascii="Arial" w:hAnsi="Arial" w:cs="Arial"/>
+          <w:color w:val="000000" w:themeColor="text1"/>
+          <w:sz w:val="24"/>
+          <w:szCs w:val="24"/>
+        </w:rPr>
+        <w:t xml:space="preserve"> </w:t>
+      </w:r>
+      <w:r>
+        <w:rPr>
+          <w:rFonts w:ascii="Arial" w:hAnsi="Arial" w:cs="Arial"/>
+          <w:color w:val="000000" w:themeColor="text1"/>
+          <w:sz w:val="24"/>
+          <w:szCs w:val="24"/>
+        </w:rPr>
+        <w:sym w:font="Wingdings" w:char="F0E0"/>
+      </w:r>
+      <w:r>
+        <w:rPr>
+          <w:rFonts w:ascii="Arial" w:hAnsi="Arial" w:cs="Arial"/>
+          <w:color w:val="000000" w:themeColor="text1"/>
+          <w:sz w:val="24"/>
+          <w:szCs w:val="24"/>
+        </w:rPr>
+        <w:t xml:space="preserve"> define um gap</w:t>
+      </w:r>
+      <w:r>
+        <w:rPr>
+          <w:rFonts w:ascii="Arial" w:hAnsi="Arial" w:cs="Arial"/>
+          <w:color w:val="000000" w:themeColor="text1"/>
+          <w:sz w:val="24"/>
+          <w:szCs w:val="24"/>
+        </w:rPr>
+        <w:t xml:space="preserve"> e compara pulando esse valor pelo vetor.</w:t>
+      </w:r>
+    </w:p>
+    <w:p>
+      <w:pPr>
+        <w:rPr>
+          <w:rFonts w:ascii="Arial" w:hAnsi="Arial" w:cs="Arial"/>
+          <w:color w:val="000000" w:themeColor="text1"/>
+          <w:sz w:val="24"/>
+          <w:szCs w:val="24"/>
+        </w:rPr>
+      </w:pPr>
+      <w:r>
+        <w:rPr>
+          <w:rFonts w:ascii="Arial" w:hAnsi="Arial" w:cs="Arial"/>
+          <w:color w:val="000000" w:themeColor="text1"/>
+          <w:sz w:val="24"/>
+          <w:szCs w:val="24"/>
+        </w:rPr>
+        <w:t xml:space="preserve">Big O </w:t>
+      </w:r>
+      <w:r>
+        <w:rPr>
+          <w:rFonts w:ascii="Arial" w:hAnsi="Arial" w:cs="Arial"/>
+          <w:color w:val="000000" w:themeColor="text1"/>
+          <w:sz w:val="24"/>
+          <w:szCs w:val="24"/>
+        </w:rPr>
+        <w:sym w:font="Wingdings" w:char="F0E0"/>
+      </w:r>
+      <w:r>
+        <w:rPr>
+          <w:rFonts w:ascii="Arial" w:hAnsi="Arial" w:cs="Arial"/>
+          <w:color w:val="000000" w:themeColor="text1"/>
+          <w:sz w:val="24"/>
+          <w:szCs w:val="24"/>
+        </w:rPr>
+        <w:t xml:space="preserve"> calculo da ordem de complexidade de um algoritmo (2^n, n^3, n^2, nlog2n, n, log2n)</w:t>
+      </w:r>
       <w:bookmarkStart w:id="0" w:name="_GoBack"/>
       <w:bookmarkEnd w:id="0"/>
     </w:p>

</xml_diff>

<commit_message>
função para fila e pilha
</commit_message>
<xml_diff>
--- a/Matéria da disciplina.docx
+++ b/Matéria da disciplina.docx
@@ -5499,6 +5499,1818 @@
         </w:rPr>
         <w:t xml:space="preserve"> calculo da ordem de complexidade de um algoritmo (2^n, n^3, n^2, nlog2n, n, log2n)</w:t>
       </w:r>
+    </w:p>
+    <w:p>
+      <w:pPr>
+        <w:rPr>
+          <w:rFonts w:ascii="Arial" w:hAnsi="Arial" w:cs="Arial"/>
+          <w:color w:val="000000" w:themeColor="text1"/>
+          <w:sz w:val="24"/>
+          <w:szCs w:val="24"/>
+        </w:rPr>
+      </w:pPr>
+    </w:p>
+    <w:p>
+      <w:pPr>
+        <w:rPr>
+          <w:rFonts w:ascii="Arial" w:hAnsi="Arial" w:cs="Arial"/>
+          <w:b/>
+          <w:color w:val="000000" w:themeColor="text1"/>
+          <w:sz w:val="28"/>
+          <w:szCs w:val="28"/>
+        </w:rPr>
+      </w:pPr>
+      <w:r>
+        <w:rPr>
+          <w:rFonts w:ascii="Arial" w:hAnsi="Arial" w:cs="Arial"/>
+          <w:b/>
+          <w:color w:val="000000" w:themeColor="text1"/>
+          <w:sz w:val="28"/>
+          <w:szCs w:val="28"/>
+        </w:rPr>
+        <w:t>Aula 09/04:</w:t>
+      </w:r>
+    </w:p>
+    <w:p>
+      <w:pPr>
+        <w:rPr>
+          <w:rFonts w:ascii="Arial" w:hAnsi="Arial" w:cs="Arial"/>
+          <w:color w:val="000000" w:themeColor="text1"/>
+          <w:sz w:val="24"/>
+          <w:szCs w:val="24"/>
+        </w:rPr>
+      </w:pPr>
+      <w:r>
+        <w:rPr>
+          <w:rFonts w:ascii="Arial" w:hAnsi="Arial" w:cs="Arial"/>
+          <w:color w:val="000000" w:themeColor="text1"/>
+          <w:sz w:val="24"/>
+          <w:szCs w:val="24"/>
+        </w:rPr>
+        <w:t xml:space="preserve">Tipos abstratos de dados </w:t>
+      </w:r>
+      <w:r>
+        <w:rPr>
+          <w:rFonts w:ascii="Arial" w:hAnsi="Arial" w:cs="Arial"/>
+          <w:color w:val="000000" w:themeColor="text1"/>
+          <w:sz w:val="24"/>
+          <w:szCs w:val="24"/>
+        </w:rPr>
+        <w:sym w:font="Wingdings" w:char="F0E0"/>
+      </w:r>
+      <w:r>
+        <w:rPr>
+          <w:rFonts w:ascii="Arial" w:hAnsi="Arial" w:cs="Arial"/>
+          <w:color w:val="000000" w:themeColor="text1"/>
+          <w:sz w:val="24"/>
+          <w:szCs w:val="24"/>
+        </w:rPr>
+        <w:t xml:space="preserve"> Tem implícito todo funcionamento da estrutura de dados;</w:t>
+      </w:r>
+    </w:p>
+    <w:p>
+      <w:pPr>
+        <w:rPr>
+          <w:rFonts w:ascii="Arial" w:hAnsi="Arial" w:cs="Arial"/>
+          <w:color w:val="000000" w:themeColor="text1"/>
+          <w:sz w:val="24"/>
+          <w:szCs w:val="24"/>
+        </w:rPr>
+      </w:pPr>
+      <w:r>
+        <w:rPr>
+          <w:rFonts w:ascii="Arial" w:hAnsi="Arial" w:cs="Arial"/>
+          <w:color w:val="000000" w:themeColor="text1"/>
+          <w:sz w:val="24"/>
+          <w:szCs w:val="24"/>
+        </w:rPr>
+        <w:t xml:space="preserve">Fila </w:t>
+      </w:r>
+      <w:r>
+        <w:rPr>
+          <w:rFonts w:ascii="Arial" w:hAnsi="Arial" w:cs="Arial"/>
+          <w:color w:val="000000" w:themeColor="text1"/>
+          <w:sz w:val="24"/>
+          <w:szCs w:val="24"/>
+        </w:rPr>
+        <w:sym w:font="Wingdings" w:char="F0E0"/>
+      </w:r>
+      <w:r>
+        <w:rPr>
+          <w:rFonts w:ascii="Arial" w:hAnsi="Arial" w:cs="Arial"/>
+          <w:color w:val="000000" w:themeColor="text1"/>
+          <w:sz w:val="24"/>
+          <w:szCs w:val="24"/>
+        </w:rPr>
+        <w:t xml:space="preserve"> Inserção de elementos,</w:t>
+      </w:r>
+      <w:r>
+        <w:rPr>
+          <w:rFonts w:ascii="Arial" w:hAnsi="Arial" w:cs="Arial"/>
+          <w:color w:val="000000" w:themeColor="text1"/>
+          <w:sz w:val="24"/>
+          <w:szCs w:val="24"/>
+        </w:rPr>
+        <w:t xml:space="preserve"> (FIFO)</w:t>
+      </w:r>
+      <w:r>
+        <w:rPr>
+          <w:rFonts w:ascii="Arial" w:hAnsi="Arial" w:cs="Arial"/>
+          <w:color w:val="000000" w:themeColor="text1"/>
+          <w:sz w:val="24"/>
+          <w:szCs w:val="24"/>
+        </w:rPr>
+        <w:t xml:space="preserve"> como numa fila de supermercado</w:t>
+      </w:r>
+      <w:r>
+        <w:rPr>
+          <w:rFonts w:ascii="Arial" w:hAnsi="Arial" w:cs="Arial"/>
+          <w:color w:val="000000" w:themeColor="text1"/>
+          <w:sz w:val="24"/>
+          <w:szCs w:val="24"/>
+        </w:rPr>
+        <w:t>;</w:t>
+      </w:r>
+    </w:p>
+    <w:p>
+      <w:pPr>
+        <w:rPr>
+          <w:rFonts w:ascii="Arial" w:hAnsi="Arial" w:cs="Arial"/>
+          <w:color w:val="000000" w:themeColor="text1"/>
+          <w:sz w:val="24"/>
+          <w:szCs w:val="24"/>
+        </w:rPr>
+      </w:pPr>
+      <w:r>
+        <w:rPr>
+          <w:rFonts w:ascii="Arial" w:hAnsi="Arial" w:cs="Arial"/>
+          <w:color w:val="000000" w:themeColor="text1"/>
+          <w:sz w:val="24"/>
+          <w:szCs w:val="24"/>
+        </w:rPr>
+        <w:t>Comandos de fila:</w:t>
+      </w:r>
+      <w:r>
+        <w:rPr>
+          <w:rFonts w:ascii="Arial" w:hAnsi="Arial" w:cs="Arial"/>
+          <w:color w:val="000000" w:themeColor="text1"/>
+          <w:sz w:val="24"/>
+          <w:szCs w:val="24"/>
+        </w:rPr>
+        <w:br/>
+        <w:t>- Situação: vazia (</w:t>
+      </w:r>
+      <w:proofErr w:type="spellStart"/>
+      <w:r>
+        <w:rPr>
+          <w:rFonts w:ascii="Arial" w:hAnsi="Arial" w:cs="Arial"/>
+          <w:color w:val="000000" w:themeColor="text1"/>
+          <w:sz w:val="24"/>
+          <w:szCs w:val="24"/>
+        </w:rPr>
+        <w:t>empty</w:t>
+      </w:r>
+      <w:proofErr w:type="spellEnd"/>
+      <w:r>
+        <w:rPr>
+          <w:rFonts w:ascii="Arial" w:hAnsi="Arial" w:cs="Arial"/>
+          <w:color w:val="000000" w:themeColor="text1"/>
+          <w:sz w:val="24"/>
+          <w:szCs w:val="24"/>
+        </w:rPr>
+        <w:t>), cheia (</w:t>
+      </w:r>
+      <w:proofErr w:type="spellStart"/>
+      <w:r>
+        <w:rPr>
+          <w:rFonts w:ascii="Arial" w:hAnsi="Arial" w:cs="Arial"/>
+          <w:color w:val="000000" w:themeColor="text1"/>
+          <w:sz w:val="24"/>
+          <w:szCs w:val="24"/>
+        </w:rPr>
+        <w:t>full</w:t>
+      </w:r>
+      <w:proofErr w:type="spellEnd"/>
+      <w:r>
+        <w:rPr>
+          <w:rFonts w:ascii="Arial" w:hAnsi="Arial" w:cs="Arial"/>
+          <w:color w:val="000000" w:themeColor="text1"/>
+          <w:sz w:val="24"/>
+          <w:szCs w:val="24"/>
+        </w:rPr>
+        <w:t>)</w:t>
+      </w:r>
+      <w:r>
+        <w:rPr>
+          <w:rFonts w:ascii="Arial" w:hAnsi="Arial" w:cs="Arial"/>
+          <w:color w:val="000000" w:themeColor="text1"/>
+          <w:sz w:val="24"/>
+          <w:szCs w:val="24"/>
+        </w:rPr>
+        <w:t>;</w:t>
+      </w:r>
+    </w:p>
+    <w:p>
+      <w:pPr>
+        <w:rPr>
+          <w:rFonts w:ascii="Arial" w:hAnsi="Arial" w:cs="Arial"/>
+          <w:color w:val="000000" w:themeColor="text1"/>
+          <w:sz w:val="24"/>
+          <w:szCs w:val="24"/>
+        </w:rPr>
+      </w:pPr>
+      <w:r>
+        <w:rPr>
+          <w:rFonts w:ascii="Arial" w:hAnsi="Arial" w:cs="Arial"/>
+          <w:color w:val="000000" w:themeColor="text1"/>
+          <w:sz w:val="24"/>
+          <w:szCs w:val="24"/>
+        </w:rPr>
+        <w:t xml:space="preserve">- Operações básicas: </w:t>
+      </w:r>
+      <w:r>
+        <w:rPr>
+          <w:rFonts w:ascii="Arial" w:hAnsi="Arial" w:cs="Arial"/>
+          <w:color w:val="000000" w:themeColor="text1"/>
+          <w:sz w:val="24"/>
+          <w:szCs w:val="24"/>
+        </w:rPr>
+        <w:t>inserir (</w:t>
+      </w:r>
+      <w:proofErr w:type="spellStart"/>
+      <w:r>
+        <w:rPr>
+          <w:rFonts w:ascii="Arial" w:hAnsi="Arial" w:cs="Arial"/>
+          <w:color w:val="000000" w:themeColor="text1"/>
+          <w:sz w:val="24"/>
+          <w:szCs w:val="24"/>
+        </w:rPr>
+        <w:t>append</w:t>
+      </w:r>
+      <w:proofErr w:type="spellEnd"/>
+      <w:r>
+        <w:rPr>
+          <w:rFonts w:ascii="Arial" w:hAnsi="Arial" w:cs="Arial"/>
+          <w:color w:val="000000" w:themeColor="text1"/>
+          <w:sz w:val="24"/>
+          <w:szCs w:val="24"/>
+        </w:rPr>
+        <w:t xml:space="preserve"> ou </w:t>
+      </w:r>
+      <w:proofErr w:type="spellStart"/>
+      <w:r>
+        <w:rPr>
+          <w:rFonts w:ascii="Arial" w:hAnsi="Arial" w:cs="Arial"/>
+          <w:color w:val="000000" w:themeColor="text1"/>
+          <w:sz w:val="24"/>
+          <w:szCs w:val="24"/>
+        </w:rPr>
+        <w:t>insert</w:t>
+      </w:r>
+      <w:proofErr w:type="spellEnd"/>
+      <w:r>
+        <w:rPr>
+          <w:rFonts w:ascii="Arial" w:hAnsi="Arial" w:cs="Arial"/>
+          <w:color w:val="000000" w:themeColor="text1"/>
+          <w:sz w:val="24"/>
+          <w:szCs w:val="24"/>
+        </w:rPr>
+        <w:t>) e remover (serve ou delete);</w:t>
+      </w:r>
+    </w:p>
+    <w:p>
+      <w:pPr>
+        <w:rPr>
+          <w:rFonts w:ascii="Arial" w:hAnsi="Arial" w:cs="Arial"/>
+          <w:color w:val="000000" w:themeColor="text1"/>
+          <w:sz w:val="24"/>
+          <w:szCs w:val="24"/>
+        </w:rPr>
+      </w:pPr>
+      <w:r>
+        <w:rPr>
+          <w:rFonts w:ascii="Arial" w:hAnsi="Arial" w:cs="Arial"/>
+          <w:color w:val="000000" w:themeColor="text1"/>
+          <w:sz w:val="24"/>
+          <w:szCs w:val="24"/>
+        </w:rPr>
+        <w:t>- Outras operações: limpar (</w:t>
+      </w:r>
+      <w:proofErr w:type="spellStart"/>
+      <w:r>
+        <w:rPr>
+          <w:rFonts w:ascii="Arial" w:hAnsi="Arial" w:cs="Arial"/>
+          <w:color w:val="000000" w:themeColor="text1"/>
+          <w:sz w:val="24"/>
+          <w:szCs w:val="24"/>
+        </w:rPr>
+        <w:t>clear</w:t>
+      </w:r>
+      <w:proofErr w:type="spellEnd"/>
+      <w:r>
+        <w:rPr>
+          <w:rFonts w:ascii="Arial" w:hAnsi="Arial" w:cs="Arial"/>
+          <w:color w:val="000000" w:themeColor="text1"/>
+          <w:sz w:val="24"/>
+          <w:szCs w:val="24"/>
+        </w:rPr>
+        <w:t>), tamanho (</w:t>
+      </w:r>
+      <w:proofErr w:type="spellStart"/>
+      <w:r>
+        <w:rPr>
+          <w:rFonts w:ascii="Arial" w:hAnsi="Arial" w:cs="Arial"/>
+          <w:color w:val="000000" w:themeColor="text1"/>
+          <w:sz w:val="24"/>
+          <w:szCs w:val="24"/>
+        </w:rPr>
+        <w:t>size</w:t>
+      </w:r>
+      <w:proofErr w:type="spellEnd"/>
+      <w:r>
+        <w:rPr>
+          <w:rFonts w:ascii="Arial" w:hAnsi="Arial" w:cs="Arial"/>
+          <w:color w:val="000000" w:themeColor="text1"/>
+          <w:sz w:val="24"/>
+          <w:szCs w:val="24"/>
+        </w:rPr>
+        <w:t>), começo (front), final (</w:t>
+      </w:r>
+      <w:proofErr w:type="spellStart"/>
+      <w:r>
+        <w:rPr>
+          <w:rFonts w:ascii="Arial" w:hAnsi="Arial" w:cs="Arial"/>
+          <w:color w:val="000000" w:themeColor="text1"/>
+          <w:sz w:val="24"/>
+          <w:szCs w:val="24"/>
+        </w:rPr>
+        <w:t>rear</w:t>
+      </w:r>
+      <w:proofErr w:type="spellEnd"/>
+      <w:r>
+        <w:rPr>
+          <w:rFonts w:ascii="Arial" w:hAnsi="Arial" w:cs="Arial"/>
+          <w:color w:val="000000" w:themeColor="text1"/>
+          <w:sz w:val="24"/>
+          <w:szCs w:val="24"/>
+        </w:rPr>
+        <w:t>);</w:t>
+      </w:r>
+    </w:p>
+    <w:p>
+      <w:pPr>
+        <w:rPr>
+          <w:rFonts w:ascii="Arial" w:hAnsi="Arial" w:cs="Arial"/>
+          <w:color w:val="000000" w:themeColor="text1"/>
+          <w:sz w:val="24"/>
+          <w:szCs w:val="24"/>
+        </w:rPr>
+      </w:pPr>
+      <w:r>
+        <w:rPr>
+          <w:rFonts w:ascii="Arial" w:hAnsi="Arial" w:cs="Arial"/>
+          <w:color w:val="000000" w:themeColor="text1"/>
+          <w:sz w:val="24"/>
+          <w:szCs w:val="24"/>
+        </w:rPr>
+        <w:t xml:space="preserve">- Implementar a função </w:t>
+      </w:r>
+      <w:proofErr w:type="spellStart"/>
+      <w:r>
+        <w:rPr>
+          <w:rFonts w:ascii="Arial" w:hAnsi="Arial" w:cs="Arial"/>
+          <w:color w:val="000000" w:themeColor="text1"/>
+          <w:sz w:val="24"/>
+          <w:szCs w:val="24"/>
+        </w:rPr>
+        <w:t>clear</w:t>
+      </w:r>
+      <w:proofErr w:type="spellEnd"/>
+      <w:r>
+        <w:rPr>
+          <w:rFonts w:ascii="Arial" w:hAnsi="Arial" w:cs="Arial"/>
+          <w:color w:val="000000" w:themeColor="text1"/>
+          <w:sz w:val="24"/>
+          <w:szCs w:val="24"/>
+        </w:rPr>
+        <w:t xml:space="preserve"> utilizando apenas </w:t>
+      </w:r>
+      <w:r>
+        <w:rPr>
+          <w:rFonts w:ascii="Arial" w:hAnsi="Arial" w:cs="Arial"/>
+          <w:color w:val="000000" w:themeColor="text1"/>
+          <w:sz w:val="24"/>
+          <w:szCs w:val="24"/>
+        </w:rPr>
+        <w:t xml:space="preserve">serve e </w:t>
+      </w:r>
+      <w:proofErr w:type="spellStart"/>
+      <w:r>
+        <w:rPr>
+          <w:rFonts w:ascii="Arial" w:hAnsi="Arial" w:cs="Arial"/>
+          <w:color w:val="000000" w:themeColor="text1"/>
+          <w:sz w:val="24"/>
+          <w:szCs w:val="24"/>
+        </w:rPr>
+        <w:t>empty</w:t>
+      </w:r>
+      <w:proofErr w:type="spellEnd"/>
+      <w:r>
+        <w:rPr>
+          <w:rFonts w:ascii="Arial" w:hAnsi="Arial" w:cs="Arial"/>
+          <w:color w:val="000000" w:themeColor="text1"/>
+          <w:sz w:val="24"/>
+          <w:szCs w:val="24"/>
+        </w:rPr>
+        <w:t>:</w:t>
+      </w:r>
+    </w:p>
+    <w:p>
+      <w:pPr>
+        <w:shd w:val="clear" w:color="auto" w:fill="1F1F1F"/>
+        <w:spacing w:after="0" w:line="285" w:lineRule="atLeast"/>
+        <w:rPr>
+          <w:rFonts w:ascii="Consolas" w:eastAsia="Times New Roman" w:hAnsi="Consolas" w:cs="Times New Roman"/>
+          <w:color w:val="CCCCCC"/>
+          <w:sz w:val="21"/>
+          <w:szCs w:val="21"/>
+          <w:lang w:eastAsia="pt-BR"/>
+        </w:rPr>
+      </w:pPr>
+      <w:proofErr w:type="spellStart"/>
+      <w:proofErr w:type="gramStart"/>
+      <w:r>
+        <w:rPr>
+          <w:rFonts w:ascii="Consolas" w:eastAsia="Times New Roman" w:hAnsi="Consolas" w:cs="Times New Roman"/>
+          <w:color w:val="569CD6"/>
+          <w:sz w:val="21"/>
+          <w:szCs w:val="21"/>
+          <w:lang w:eastAsia="pt-BR"/>
+        </w:rPr>
+        <w:t>function</w:t>
+      </w:r>
+      <w:proofErr w:type="spellEnd"/>
+      <w:proofErr w:type="gramEnd"/>
+      <w:r>
+        <w:rPr>
+          <w:rFonts w:ascii="Consolas" w:eastAsia="Times New Roman" w:hAnsi="Consolas" w:cs="Times New Roman"/>
+          <w:color w:val="CCCCCC"/>
+          <w:sz w:val="21"/>
+          <w:szCs w:val="21"/>
+          <w:lang w:eastAsia="pt-BR"/>
+        </w:rPr>
+        <w:t xml:space="preserve"> </w:t>
+      </w:r>
+      <w:proofErr w:type="spellStart"/>
+      <w:r>
+        <w:rPr>
+          <w:rFonts w:ascii="Consolas" w:eastAsia="Times New Roman" w:hAnsi="Consolas" w:cs="Times New Roman"/>
+          <w:color w:val="DCDCAA"/>
+          <w:sz w:val="21"/>
+          <w:szCs w:val="21"/>
+          <w:lang w:eastAsia="pt-BR"/>
+        </w:rPr>
+        <w:t>clear</w:t>
+      </w:r>
+      <w:proofErr w:type="spellEnd"/>
+      <w:r>
+        <w:rPr>
+          <w:rFonts w:ascii="Consolas" w:eastAsia="Times New Roman" w:hAnsi="Consolas" w:cs="Times New Roman"/>
+          <w:color w:val="CCCCCC"/>
+          <w:sz w:val="21"/>
+          <w:szCs w:val="21"/>
+          <w:lang w:eastAsia="pt-BR"/>
+        </w:rPr>
+        <w:t>(){</w:t>
+      </w:r>
+    </w:p>
+    <w:p>
+      <w:pPr>
+        <w:shd w:val="clear" w:color="auto" w:fill="1F1F1F"/>
+        <w:spacing w:after="0" w:line="285" w:lineRule="atLeast"/>
+        <w:rPr>
+          <w:rFonts w:ascii="Consolas" w:eastAsia="Times New Roman" w:hAnsi="Consolas" w:cs="Times New Roman"/>
+          <w:color w:val="CCCCCC"/>
+          <w:sz w:val="21"/>
+          <w:szCs w:val="21"/>
+          <w:lang w:eastAsia="pt-BR"/>
+        </w:rPr>
+      </w:pPr>
+      <w:r>
+        <w:rPr>
+          <w:rFonts w:ascii="Consolas" w:eastAsia="Times New Roman" w:hAnsi="Consolas" w:cs="Times New Roman"/>
+          <w:color w:val="CCCCCC"/>
+          <w:sz w:val="21"/>
+          <w:szCs w:val="21"/>
+          <w:lang w:eastAsia="pt-BR"/>
+        </w:rPr>
+        <w:t xml:space="preserve">    </w:t>
+      </w:r>
+      <w:proofErr w:type="spellStart"/>
+      <w:proofErr w:type="gramStart"/>
+      <w:r>
+        <w:rPr>
+          <w:rFonts w:ascii="Consolas" w:eastAsia="Times New Roman" w:hAnsi="Consolas" w:cs="Times New Roman"/>
+          <w:color w:val="C586C0"/>
+          <w:sz w:val="21"/>
+          <w:szCs w:val="21"/>
+          <w:lang w:eastAsia="pt-BR"/>
+        </w:rPr>
+        <w:t>while</w:t>
+      </w:r>
+      <w:proofErr w:type="spellEnd"/>
+      <w:r>
+        <w:rPr>
+          <w:rFonts w:ascii="Consolas" w:eastAsia="Times New Roman" w:hAnsi="Consolas" w:cs="Times New Roman"/>
+          <w:color w:val="CCCCCC"/>
+          <w:sz w:val="21"/>
+          <w:szCs w:val="21"/>
+          <w:lang w:eastAsia="pt-BR"/>
+        </w:rPr>
+        <w:t>(</w:t>
+      </w:r>
+      <w:proofErr w:type="gramEnd"/>
+      <w:r>
+        <w:rPr>
+          <w:rFonts w:ascii="Consolas" w:eastAsia="Times New Roman" w:hAnsi="Consolas" w:cs="Times New Roman"/>
+          <w:color w:val="9CDCFE"/>
+          <w:sz w:val="21"/>
+          <w:szCs w:val="21"/>
+          <w:lang w:eastAsia="pt-BR"/>
+        </w:rPr>
+        <w:t>fila</w:t>
+      </w:r>
+      <w:r>
+        <w:rPr>
+          <w:rFonts w:ascii="Consolas" w:eastAsia="Times New Roman" w:hAnsi="Consolas" w:cs="Times New Roman"/>
+          <w:color w:val="CCCCCC"/>
+          <w:sz w:val="21"/>
+          <w:szCs w:val="21"/>
+          <w:lang w:eastAsia="pt-BR"/>
+        </w:rPr>
+        <w:t xml:space="preserve"> </w:t>
+      </w:r>
+      <w:r>
+        <w:rPr>
+          <w:rFonts w:ascii="Consolas" w:eastAsia="Times New Roman" w:hAnsi="Consolas" w:cs="Times New Roman"/>
+          <w:color w:val="D4D4D4"/>
+          <w:sz w:val="21"/>
+          <w:szCs w:val="21"/>
+          <w:lang w:eastAsia="pt-BR"/>
+        </w:rPr>
+        <w:t>!=</w:t>
+      </w:r>
+      <w:r>
+        <w:rPr>
+          <w:rFonts w:ascii="Consolas" w:eastAsia="Times New Roman" w:hAnsi="Consolas" w:cs="Times New Roman"/>
+          <w:color w:val="CCCCCC"/>
+          <w:sz w:val="21"/>
+          <w:szCs w:val="21"/>
+          <w:lang w:eastAsia="pt-BR"/>
+        </w:rPr>
+        <w:t xml:space="preserve"> </w:t>
+      </w:r>
+      <w:proofErr w:type="spellStart"/>
+      <w:r>
+        <w:rPr>
+          <w:rFonts w:ascii="Consolas" w:eastAsia="Times New Roman" w:hAnsi="Consolas" w:cs="Times New Roman"/>
+          <w:color w:val="9CDCFE"/>
+          <w:sz w:val="21"/>
+          <w:szCs w:val="21"/>
+          <w:lang w:eastAsia="pt-BR"/>
+        </w:rPr>
+        <w:t>empty</w:t>
+      </w:r>
+      <w:proofErr w:type="spellEnd"/>
+      <w:r>
+        <w:rPr>
+          <w:rFonts w:ascii="Consolas" w:eastAsia="Times New Roman" w:hAnsi="Consolas" w:cs="Times New Roman"/>
+          <w:color w:val="CCCCCC"/>
+          <w:sz w:val="21"/>
+          <w:szCs w:val="21"/>
+          <w:lang w:eastAsia="pt-BR"/>
+        </w:rPr>
+        <w:t>){</w:t>
+      </w:r>
+    </w:p>
+    <w:p>
+      <w:pPr>
+        <w:shd w:val="clear" w:color="auto" w:fill="1F1F1F"/>
+        <w:spacing w:after="0" w:line="285" w:lineRule="atLeast"/>
+        <w:rPr>
+          <w:rFonts w:ascii="Consolas" w:eastAsia="Times New Roman" w:hAnsi="Consolas" w:cs="Times New Roman"/>
+          <w:color w:val="CCCCCC"/>
+          <w:sz w:val="21"/>
+          <w:szCs w:val="21"/>
+          <w:lang w:eastAsia="pt-BR"/>
+        </w:rPr>
+      </w:pPr>
+      <w:r>
+        <w:rPr>
+          <w:rFonts w:ascii="Consolas" w:eastAsia="Times New Roman" w:hAnsi="Consolas" w:cs="Times New Roman"/>
+          <w:color w:val="CCCCCC"/>
+          <w:sz w:val="21"/>
+          <w:szCs w:val="21"/>
+          <w:lang w:eastAsia="pt-BR"/>
+        </w:rPr>
+        <w:t xml:space="preserve">        </w:t>
+      </w:r>
+      <w:proofErr w:type="spellStart"/>
+      <w:proofErr w:type="gramStart"/>
+      <w:r>
+        <w:rPr>
+          <w:rFonts w:ascii="Consolas" w:eastAsia="Times New Roman" w:hAnsi="Consolas" w:cs="Times New Roman"/>
+          <w:color w:val="9CDCFE"/>
+          <w:sz w:val="21"/>
+          <w:szCs w:val="21"/>
+          <w:lang w:eastAsia="pt-BR"/>
+        </w:rPr>
+        <w:t>fila</w:t>
+      </w:r>
+      <w:r>
+        <w:rPr>
+          <w:rFonts w:ascii="Consolas" w:eastAsia="Times New Roman" w:hAnsi="Consolas" w:cs="Times New Roman"/>
+          <w:color w:val="CCCCCC"/>
+          <w:sz w:val="21"/>
+          <w:szCs w:val="21"/>
+          <w:lang w:eastAsia="pt-BR"/>
+        </w:rPr>
+        <w:t>.</w:t>
+      </w:r>
+      <w:r>
+        <w:rPr>
+          <w:rFonts w:ascii="Consolas" w:eastAsia="Times New Roman" w:hAnsi="Consolas" w:cs="Times New Roman"/>
+          <w:color w:val="DCDCAA"/>
+          <w:sz w:val="21"/>
+          <w:szCs w:val="21"/>
+          <w:lang w:eastAsia="pt-BR"/>
+        </w:rPr>
+        <w:t>serve</w:t>
+      </w:r>
+      <w:proofErr w:type="spellEnd"/>
+      <w:proofErr w:type="gramEnd"/>
+      <w:r>
+        <w:rPr>
+          <w:rFonts w:ascii="Consolas" w:eastAsia="Times New Roman" w:hAnsi="Consolas" w:cs="Times New Roman"/>
+          <w:color w:val="CCCCCC"/>
+          <w:sz w:val="21"/>
+          <w:szCs w:val="21"/>
+          <w:lang w:eastAsia="pt-BR"/>
+        </w:rPr>
+        <w:t>()</w:t>
+      </w:r>
+    </w:p>
+    <w:p>
+      <w:pPr>
+        <w:shd w:val="clear" w:color="auto" w:fill="1F1F1F"/>
+        <w:spacing w:after="0" w:line="285" w:lineRule="atLeast"/>
+        <w:rPr>
+          <w:rFonts w:ascii="Consolas" w:eastAsia="Times New Roman" w:hAnsi="Consolas" w:cs="Times New Roman"/>
+          <w:color w:val="CCCCCC"/>
+          <w:sz w:val="21"/>
+          <w:szCs w:val="21"/>
+          <w:lang w:eastAsia="pt-BR"/>
+        </w:rPr>
+      </w:pPr>
+      <w:r>
+        <w:rPr>
+          <w:rFonts w:ascii="Consolas" w:eastAsia="Times New Roman" w:hAnsi="Consolas" w:cs="Times New Roman"/>
+          <w:color w:val="CCCCCC"/>
+          <w:sz w:val="21"/>
+          <w:szCs w:val="21"/>
+          <w:lang w:eastAsia="pt-BR"/>
+        </w:rPr>
+        <w:t>    }</w:t>
+      </w:r>
+    </w:p>
+    <w:p>
+      <w:pPr>
+        <w:shd w:val="clear" w:color="auto" w:fill="1F1F1F"/>
+        <w:spacing w:after="0" w:line="285" w:lineRule="atLeast"/>
+        <w:rPr>
+          <w:rFonts w:ascii="Consolas" w:eastAsia="Times New Roman" w:hAnsi="Consolas" w:cs="Times New Roman"/>
+          <w:color w:val="CCCCCC"/>
+          <w:sz w:val="21"/>
+          <w:szCs w:val="21"/>
+          <w:lang w:eastAsia="pt-BR"/>
+        </w:rPr>
+      </w:pPr>
+      <w:r>
+        <w:rPr>
+          <w:rFonts w:ascii="Consolas" w:eastAsia="Times New Roman" w:hAnsi="Consolas" w:cs="Times New Roman"/>
+          <w:color w:val="CCCCCC"/>
+          <w:sz w:val="21"/>
+          <w:szCs w:val="21"/>
+          <w:lang w:eastAsia="pt-BR"/>
+        </w:rPr>
+        <w:t>}</w:t>
+      </w:r>
+    </w:p>
+    <w:p>
+      <w:pPr>
+        <w:rPr>
+          <w:rFonts w:ascii="Arial" w:hAnsi="Arial" w:cs="Arial"/>
+          <w:color w:val="000000" w:themeColor="text1"/>
+          <w:sz w:val="24"/>
+          <w:szCs w:val="24"/>
+        </w:rPr>
+      </w:pPr>
+    </w:p>
+    <w:p>
+      <w:pPr>
+        <w:rPr>
+          <w:rFonts w:ascii="Arial" w:hAnsi="Arial" w:cs="Arial"/>
+          <w:color w:val="000000" w:themeColor="text1"/>
+          <w:sz w:val="24"/>
+          <w:szCs w:val="24"/>
+        </w:rPr>
+      </w:pPr>
+      <w:r>
+        <w:rPr>
+          <w:rFonts w:ascii="Arial" w:hAnsi="Arial" w:cs="Arial"/>
+          <w:color w:val="000000" w:themeColor="text1"/>
+          <w:sz w:val="24"/>
+          <w:szCs w:val="24"/>
+        </w:rPr>
+        <w:t xml:space="preserve">Pilha </w:t>
+      </w:r>
+      <w:r>
+        <w:rPr>
+          <w:rFonts w:ascii="Arial" w:hAnsi="Arial" w:cs="Arial"/>
+          <w:color w:val="000000" w:themeColor="text1"/>
+          <w:sz w:val="24"/>
+          <w:szCs w:val="24"/>
+        </w:rPr>
+        <w:sym w:font="Wingdings" w:char="F0E0"/>
+      </w:r>
+      <w:r>
+        <w:rPr>
+          <w:rFonts w:ascii="Arial" w:hAnsi="Arial" w:cs="Arial"/>
+          <w:color w:val="000000" w:themeColor="text1"/>
+          <w:sz w:val="24"/>
+          <w:szCs w:val="24"/>
+        </w:rPr>
+        <w:t xml:space="preserve"> como uma coluna, onde se insere no topo e se retira do topo </w:t>
+      </w:r>
+      <w:r>
+        <w:rPr>
+          <w:rFonts w:ascii="Arial" w:hAnsi="Arial" w:cs="Arial"/>
+          <w:color w:val="000000" w:themeColor="text1"/>
+          <w:sz w:val="24"/>
+          <w:szCs w:val="24"/>
+        </w:rPr>
+        <w:sym w:font="Wingdings" w:char="F0E0"/>
+      </w:r>
+      <w:r>
+        <w:rPr>
+          <w:rFonts w:ascii="Arial" w:hAnsi="Arial" w:cs="Arial"/>
+          <w:color w:val="000000" w:themeColor="text1"/>
+          <w:sz w:val="24"/>
+          <w:szCs w:val="24"/>
+        </w:rPr>
+        <w:t xml:space="preserve"> exemplo: pilha de pratos;</w:t>
+      </w:r>
+    </w:p>
+    <w:p>
+      <w:pPr>
+        <w:rPr>
+          <w:rFonts w:ascii="Arial" w:hAnsi="Arial" w:cs="Arial"/>
+          <w:color w:val="000000" w:themeColor="text1"/>
+          <w:sz w:val="24"/>
+          <w:szCs w:val="24"/>
+        </w:rPr>
+      </w:pPr>
+      <w:r>
+        <w:rPr>
+          <w:rFonts w:ascii="Arial" w:hAnsi="Arial" w:cs="Arial"/>
+          <w:color w:val="000000" w:themeColor="text1"/>
+          <w:sz w:val="24"/>
+          <w:szCs w:val="24"/>
+        </w:rPr>
+        <w:t>- Todas as inserções e remoções são feitas em uma única extremidade (topo);</w:t>
+      </w:r>
+    </w:p>
+    <w:p>
+      <w:pPr>
+        <w:rPr>
+          <w:rFonts w:ascii="Arial" w:hAnsi="Arial" w:cs="Arial"/>
+          <w:color w:val="000000" w:themeColor="text1"/>
+          <w:sz w:val="24"/>
+          <w:szCs w:val="24"/>
+        </w:rPr>
+      </w:pPr>
+      <w:r>
+        <w:rPr>
+          <w:rFonts w:ascii="Arial" w:hAnsi="Arial" w:cs="Arial"/>
+          <w:color w:val="000000" w:themeColor="text1"/>
+          <w:sz w:val="24"/>
+          <w:szCs w:val="24"/>
+        </w:rPr>
+        <w:t xml:space="preserve">- LIFO – </w:t>
+      </w:r>
+      <w:proofErr w:type="spellStart"/>
+      <w:r>
+        <w:rPr>
+          <w:rFonts w:ascii="Arial" w:hAnsi="Arial" w:cs="Arial"/>
+          <w:color w:val="000000" w:themeColor="text1"/>
+          <w:sz w:val="24"/>
+          <w:szCs w:val="24"/>
+        </w:rPr>
+        <w:t>Last</w:t>
+      </w:r>
+      <w:proofErr w:type="spellEnd"/>
+      <w:r>
+        <w:rPr>
+          <w:rFonts w:ascii="Arial" w:hAnsi="Arial" w:cs="Arial"/>
+          <w:color w:val="000000" w:themeColor="text1"/>
+          <w:sz w:val="24"/>
+          <w:szCs w:val="24"/>
+        </w:rPr>
+        <w:t xml:space="preserve"> In </w:t>
+      </w:r>
+      <w:proofErr w:type="spellStart"/>
+      <w:r>
+        <w:rPr>
+          <w:rFonts w:ascii="Arial" w:hAnsi="Arial" w:cs="Arial"/>
+          <w:color w:val="000000" w:themeColor="text1"/>
+          <w:sz w:val="24"/>
+          <w:szCs w:val="24"/>
+        </w:rPr>
+        <w:t>First</w:t>
+      </w:r>
+      <w:proofErr w:type="spellEnd"/>
+      <w:r>
+        <w:rPr>
+          <w:rFonts w:ascii="Arial" w:hAnsi="Arial" w:cs="Arial"/>
+          <w:color w:val="000000" w:themeColor="text1"/>
+          <w:sz w:val="24"/>
+          <w:szCs w:val="24"/>
+        </w:rPr>
+        <w:t xml:space="preserve"> Out;</w:t>
+      </w:r>
+    </w:p>
+    <w:p>
+      <w:pPr>
+        <w:rPr>
+          <w:rFonts w:ascii="Arial" w:hAnsi="Arial" w:cs="Arial"/>
+          <w:color w:val="000000" w:themeColor="text1"/>
+          <w:sz w:val="24"/>
+          <w:szCs w:val="24"/>
+        </w:rPr>
+      </w:pPr>
+      <w:r>
+        <w:rPr>
+          <w:rFonts w:ascii="Arial" w:hAnsi="Arial" w:cs="Arial"/>
+          <w:color w:val="000000" w:themeColor="text1"/>
+          <w:sz w:val="24"/>
+          <w:szCs w:val="24"/>
+        </w:rPr>
+        <w:t>Comandos de fila:</w:t>
+      </w:r>
+    </w:p>
+    <w:p>
+      <w:pPr>
+        <w:rPr>
+          <w:rFonts w:ascii="Arial" w:hAnsi="Arial" w:cs="Arial"/>
+          <w:color w:val="000000" w:themeColor="text1"/>
+          <w:sz w:val="24"/>
+          <w:szCs w:val="24"/>
+        </w:rPr>
+      </w:pPr>
+      <w:r>
+        <w:rPr>
+          <w:rFonts w:ascii="Arial" w:hAnsi="Arial" w:cs="Arial"/>
+          <w:color w:val="000000" w:themeColor="text1"/>
+          <w:sz w:val="24"/>
+          <w:szCs w:val="24"/>
+        </w:rPr>
+        <w:t>- Situação: vazia (</w:t>
+      </w:r>
+      <w:proofErr w:type="spellStart"/>
+      <w:r>
+        <w:rPr>
+          <w:rFonts w:ascii="Arial" w:hAnsi="Arial" w:cs="Arial"/>
+          <w:color w:val="000000" w:themeColor="text1"/>
+          <w:sz w:val="24"/>
+          <w:szCs w:val="24"/>
+        </w:rPr>
+        <w:t>empty</w:t>
+      </w:r>
+      <w:proofErr w:type="spellEnd"/>
+      <w:r>
+        <w:rPr>
+          <w:rFonts w:ascii="Arial" w:hAnsi="Arial" w:cs="Arial"/>
+          <w:color w:val="000000" w:themeColor="text1"/>
+          <w:sz w:val="24"/>
+          <w:szCs w:val="24"/>
+        </w:rPr>
+        <w:t>) e cheia (</w:t>
+      </w:r>
+      <w:proofErr w:type="spellStart"/>
+      <w:r>
+        <w:rPr>
+          <w:rFonts w:ascii="Arial" w:hAnsi="Arial" w:cs="Arial"/>
+          <w:color w:val="000000" w:themeColor="text1"/>
+          <w:sz w:val="24"/>
+          <w:szCs w:val="24"/>
+        </w:rPr>
+        <w:t>full</w:t>
+      </w:r>
+      <w:proofErr w:type="spellEnd"/>
+      <w:r>
+        <w:rPr>
+          <w:rFonts w:ascii="Arial" w:hAnsi="Arial" w:cs="Arial"/>
+          <w:color w:val="000000" w:themeColor="text1"/>
+          <w:sz w:val="24"/>
+          <w:szCs w:val="24"/>
+        </w:rPr>
+        <w:t>);</w:t>
+      </w:r>
+    </w:p>
+    <w:p>
+      <w:pPr>
+        <w:rPr>
+          <w:rFonts w:ascii="Arial" w:hAnsi="Arial" w:cs="Arial"/>
+          <w:color w:val="000000" w:themeColor="text1"/>
+          <w:sz w:val="24"/>
+          <w:szCs w:val="24"/>
+        </w:rPr>
+      </w:pPr>
+      <w:r>
+        <w:rPr>
+          <w:rFonts w:ascii="Arial" w:hAnsi="Arial" w:cs="Arial"/>
+          <w:color w:val="000000" w:themeColor="text1"/>
+          <w:sz w:val="24"/>
+          <w:szCs w:val="24"/>
+        </w:rPr>
+        <w:t>- Operações básicas: inserir (</w:t>
+      </w:r>
+      <w:proofErr w:type="spellStart"/>
+      <w:r>
+        <w:rPr>
+          <w:rFonts w:ascii="Arial" w:hAnsi="Arial" w:cs="Arial"/>
+          <w:color w:val="000000" w:themeColor="text1"/>
+          <w:sz w:val="24"/>
+          <w:szCs w:val="24"/>
+        </w:rPr>
+        <w:t>push</w:t>
+      </w:r>
+      <w:proofErr w:type="spellEnd"/>
+      <w:r>
+        <w:rPr>
+          <w:rFonts w:ascii="Arial" w:hAnsi="Arial" w:cs="Arial"/>
+          <w:color w:val="000000" w:themeColor="text1"/>
+          <w:sz w:val="24"/>
+          <w:szCs w:val="24"/>
+        </w:rPr>
+        <w:t>) e remover (pop);</w:t>
+      </w:r>
+    </w:p>
+    <w:p>
+      <w:pPr>
+        <w:rPr>
+          <w:rFonts w:ascii="Arial" w:hAnsi="Arial" w:cs="Arial"/>
+          <w:color w:val="000000" w:themeColor="text1"/>
+          <w:sz w:val="24"/>
+          <w:szCs w:val="24"/>
+        </w:rPr>
+      </w:pPr>
+      <w:r>
+        <w:rPr>
+          <w:rFonts w:ascii="Arial" w:hAnsi="Arial" w:cs="Arial"/>
+          <w:color w:val="000000" w:themeColor="text1"/>
+          <w:sz w:val="24"/>
+          <w:szCs w:val="24"/>
+        </w:rPr>
+        <w:t>- Outras operações: limpar (</w:t>
+      </w:r>
+      <w:proofErr w:type="spellStart"/>
+      <w:r>
+        <w:rPr>
+          <w:rFonts w:ascii="Arial" w:hAnsi="Arial" w:cs="Arial"/>
+          <w:color w:val="000000" w:themeColor="text1"/>
+          <w:sz w:val="24"/>
+          <w:szCs w:val="24"/>
+        </w:rPr>
+        <w:t>clear</w:t>
+      </w:r>
+      <w:proofErr w:type="spellEnd"/>
+      <w:r>
+        <w:rPr>
+          <w:rFonts w:ascii="Arial" w:hAnsi="Arial" w:cs="Arial"/>
+          <w:color w:val="000000" w:themeColor="text1"/>
+          <w:sz w:val="24"/>
+          <w:szCs w:val="24"/>
+        </w:rPr>
+        <w:t>), tamanho (</w:t>
+      </w:r>
+      <w:proofErr w:type="spellStart"/>
+      <w:r>
+        <w:rPr>
+          <w:rFonts w:ascii="Arial" w:hAnsi="Arial" w:cs="Arial"/>
+          <w:color w:val="000000" w:themeColor="text1"/>
+          <w:sz w:val="24"/>
+          <w:szCs w:val="24"/>
+        </w:rPr>
+        <w:t>size</w:t>
+      </w:r>
+      <w:proofErr w:type="spellEnd"/>
+      <w:r>
+        <w:rPr>
+          <w:rFonts w:ascii="Arial" w:hAnsi="Arial" w:cs="Arial"/>
+          <w:color w:val="000000" w:themeColor="text1"/>
+          <w:sz w:val="24"/>
+          <w:szCs w:val="24"/>
+        </w:rPr>
+        <w:t>) e topo (top);</w:t>
+      </w:r>
+    </w:p>
+    <w:p>
+      <w:pPr>
+        <w:rPr>
+          <w:rFonts w:ascii="Arial" w:hAnsi="Arial" w:cs="Arial"/>
+          <w:color w:val="000000" w:themeColor="text1"/>
+          <w:sz w:val="24"/>
+          <w:szCs w:val="24"/>
+        </w:rPr>
+      </w:pPr>
+      <w:r>
+        <w:rPr>
+          <w:rFonts w:ascii="Arial" w:hAnsi="Arial" w:cs="Arial"/>
+          <w:color w:val="000000" w:themeColor="text1"/>
+          <w:sz w:val="24"/>
+          <w:szCs w:val="24"/>
+        </w:rPr>
+        <w:t xml:space="preserve">- Implementar a função </w:t>
+      </w:r>
+      <w:proofErr w:type="spellStart"/>
+      <w:r>
+        <w:rPr>
+          <w:rFonts w:ascii="Arial" w:hAnsi="Arial" w:cs="Arial"/>
+          <w:color w:val="000000" w:themeColor="text1"/>
+          <w:sz w:val="24"/>
+          <w:szCs w:val="24"/>
+        </w:rPr>
+        <w:t>clear</w:t>
+      </w:r>
+      <w:proofErr w:type="spellEnd"/>
+      <w:r>
+        <w:rPr>
+          <w:rFonts w:ascii="Arial" w:hAnsi="Arial" w:cs="Arial"/>
+          <w:color w:val="000000" w:themeColor="text1"/>
+          <w:sz w:val="24"/>
+          <w:szCs w:val="24"/>
+        </w:rPr>
+        <w:t xml:space="preserve"> e top utilizando </w:t>
+      </w:r>
+      <w:proofErr w:type="spellStart"/>
+      <w:r>
+        <w:rPr>
+          <w:rFonts w:ascii="Arial" w:hAnsi="Arial" w:cs="Arial"/>
+          <w:color w:val="000000" w:themeColor="text1"/>
+          <w:sz w:val="24"/>
+          <w:szCs w:val="24"/>
+        </w:rPr>
+        <w:t>push</w:t>
+      </w:r>
+      <w:proofErr w:type="spellEnd"/>
+      <w:r>
+        <w:rPr>
+          <w:rFonts w:ascii="Arial" w:hAnsi="Arial" w:cs="Arial"/>
+          <w:color w:val="000000" w:themeColor="text1"/>
+          <w:sz w:val="24"/>
+          <w:szCs w:val="24"/>
+        </w:rPr>
+        <w:t xml:space="preserve">, pop e </w:t>
+      </w:r>
+      <w:proofErr w:type="spellStart"/>
+      <w:r>
+        <w:rPr>
+          <w:rFonts w:ascii="Arial" w:hAnsi="Arial" w:cs="Arial"/>
+          <w:color w:val="000000" w:themeColor="text1"/>
+          <w:sz w:val="24"/>
+          <w:szCs w:val="24"/>
+        </w:rPr>
+        <w:t>empty</w:t>
+      </w:r>
+      <w:proofErr w:type="spellEnd"/>
+      <w:r>
+        <w:rPr>
+          <w:rFonts w:ascii="Arial" w:hAnsi="Arial" w:cs="Arial"/>
+          <w:color w:val="000000" w:themeColor="text1"/>
+          <w:sz w:val="24"/>
+          <w:szCs w:val="24"/>
+        </w:rPr>
+        <w:t>:</w:t>
+      </w:r>
+    </w:p>
+    <w:p>
+      <w:pPr>
+        <w:shd w:val="clear" w:color="auto" w:fill="1F1F1F"/>
+        <w:spacing w:after="0" w:line="285" w:lineRule="atLeast"/>
+        <w:rPr>
+          <w:rFonts w:ascii="Consolas" w:eastAsia="Times New Roman" w:hAnsi="Consolas" w:cs="Times New Roman"/>
+          <w:color w:val="CCCCCC"/>
+          <w:sz w:val="21"/>
+          <w:szCs w:val="21"/>
+          <w:lang w:eastAsia="pt-BR"/>
+        </w:rPr>
+      </w:pPr>
+      <w:proofErr w:type="spellStart"/>
+      <w:proofErr w:type="gramStart"/>
+      <w:r>
+        <w:rPr>
+          <w:rFonts w:ascii="Consolas" w:eastAsia="Times New Roman" w:hAnsi="Consolas" w:cs="Times New Roman"/>
+          <w:color w:val="569CD6"/>
+          <w:sz w:val="21"/>
+          <w:szCs w:val="21"/>
+          <w:lang w:eastAsia="pt-BR"/>
+        </w:rPr>
+        <w:t>function</w:t>
+      </w:r>
+      <w:proofErr w:type="spellEnd"/>
+      <w:proofErr w:type="gramEnd"/>
+      <w:r>
+        <w:rPr>
+          <w:rFonts w:ascii="Consolas" w:eastAsia="Times New Roman" w:hAnsi="Consolas" w:cs="Times New Roman"/>
+          <w:color w:val="CCCCCC"/>
+          <w:sz w:val="21"/>
+          <w:szCs w:val="21"/>
+          <w:lang w:eastAsia="pt-BR"/>
+        </w:rPr>
+        <w:t xml:space="preserve"> </w:t>
+      </w:r>
+      <w:proofErr w:type="spellStart"/>
+      <w:r>
+        <w:rPr>
+          <w:rFonts w:ascii="Consolas" w:eastAsia="Times New Roman" w:hAnsi="Consolas" w:cs="Times New Roman"/>
+          <w:color w:val="DCDCAA"/>
+          <w:sz w:val="21"/>
+          <w:szCs w:val="21"/>
+          <w:lang w:eastAsia="pt-BR"/>
+        </w:rPr>
+        <w:t>clearPilha</w:t>
+      </w:r>
+      <w:proofErr w:type="spellEnd"/>
+      <w:r>
+        <w:rPr>
+          <w:rFonts w:ascii="Consolas" w:eastAsia="Times New Roman" w:hAnsi="Consolas" w:cs="Times New Roman"/>
+          <w:color w:val="CCCCCC"/>
+          <w:sz w:val="21"/>
+          <w:szCs w:val="21"/>
+          <w:lang w:eastAsia="pt-BR"/>
+        </w:rPr>
+        <w:t>(){</w:t>
+      </w:r>
+    </w:p>
+    <w:p>
+      <w:pPr>
+        <w:shd w:val="clear" w:color="auto" w:fill="1F1F1F"/>
+        <w:spacing w:after="0" w:line="285" w:lineRule="atLeast"/>
+        <w:rPr>
+          <w:rFonts w:ascii="Consolas" w:eastAsia="Times New Roman" w:hAnsi="Consolas" w:cs="Times New Roman"/>
+          <w:color w:val="CCCCCC"/>
+          <w:sz w:val="21"/>
+          <w:szCs w:val="21"/>
+          <w:lang w:eastAsia="pt-BR"/>
+        </w:rPr>
+      </w:pPr>
+      <w:r>
+        <w:rPr>
+          <w:rFonts w:ascii="Consolas" w:eastAsia="Times New Roman" w:hAnsi="Consolas" w:cs="Times New Roman"/>
+          <w:color w:val="CCCCCC"/>
+          <w:sz w:val="21"/>
+          <w:szCs w:val="21"/>
+          <w:lang w:eastAsia="pt-BR"/>
+        </w:rPr>
+        <w:t xml:space="preserve">    </w:t>
+      </w:r>
+      <w:proofErr w:type="spellStart"/>
+      <w:proofErr w:type="gramStart"/>
+      <w:r>
+        <w:rPr>
+          <w:rFonts w:ascii="Consolas" w:eastAsia="Times New Roman" w:hAnsi="Consolas" w:cs="Times New Roman"/>
+          <w:color w:val="C586C0"/>
+          <w:sz w:val="21"/>
+          <w:szCs w:val="21"/>
+          <w:lang w:eastAsia="pt-BR"/>
+        </w:rPr>
+        <w:t>while</w:t>
+      </w:r>
+      <w:proofErr w:type="spellEnd"/>
+      <w:r>
+        <w:rPr>
+          <w:rFonts w:ascii="Consolas" w:eastAsia="Times New Roman" w:hAnsi="Consolas" w:cs="Times New Roman"/>
+          <w:color w:val="CCCCCC"/>
+          <w:sz w:val="21"/>
+          <w:szCs w:val="21"/>
+          <w:lang w:eastAsia="pt-BR"/>
+        </w:rPr>
+        <w:t>(</w:t>
+      </w:r>
+      <w:proofErr w:type="gramEnd"/>
+      <w:r>
+        <w:rPr>
+          <w:rFonts w:ascii="Consolas" w:eastAsia="Times New Roman" w:hAnsi="Consolas" w:cs="Times New Roman"/>
+          <w:color w:val="9CDCFE"/>
+          <w:sz w:val="21"/>
+          <w:szCs w:val="21"/>
+          <w:lang w:eastAsia="pt-BR"/>
+        </w:rPr>
+        <w:t>pilha</w:t>
+      </w:r>
+      <w:r>
+        <w:rPr>
+          <w:rFonts w:ascii="Consolas" w:eastAsia="Times New Roman" w:hAnsi="Consolas" w:cs="Times New Roman"/>
+          <w:color w:val="CCCCCC"/>
+          <w:sz w:val="21"/>
+          <w:szCs w:val="21"/>
+          <w:lang w:eastAsia="pt-BR"/>
+        </w:rPr>
+        <w:t xml:space="preserve"> </w:t>
+      </w:r>
+      <w:r>
+        <w:rPr>
+          <w:rFonts w:ascii="Consolas" w:eastAsia="Times New Roman" w:hAnsi="Consolas" w:cs="Times New Roman"/>
+          <w:color w:val="D4D4D4"/>
+          <w:sz w:val="21"/>
+          <w:szCs w:val="21"/>
+          <w:lang w:eastAsia="pt-BR"/>
+        </w:rPr>
+        <w:t>!=</w:t>
+      </w:r>
+      <w:r>
+        <w:rPr>
+          <w:rFonts w:ascii="Consolas" w:eastAsia="Times New Roman" w:hAnsi="Consolas" w:cs="Times New Roman"/>
+          <w:color w:val="CCCCCC"/>
+          <w:sz w:val="21"/>
+          <w:szCs w:val="21"/>
+          <w:lang w:eastAsia="pt-BR"/>
+        </w:rPr>
+        <w:t xml:space="preserve"> </w:t>
+      </w:r>
+      <w:proofErr w:type="spellStart"/>
+      <w:r>
+        <w:rPr>
+          <w:rFonts w:ascii="Consolas" w:eastAsia="Times New Roman" w:hAnsi="Consolas" w:cs="Times New Roman"/>
+          <w:color w:val="DCDCAA"/>
+          <w:sz w:val="21"/>
+          <w:szCs w:val="21"/>
+          <w:lang w:eastAsia="pt-BR"/>
+        </w:rPr>
+        <w:t>empty</w:t>
+      </w:r>
+      <w:proofErr w:type="spellEnd"/>
+      <w:r>
+        <w:rPr>
+          <w:rFonts w:ascii="Consolas" w:eastAsia="Times New Roman" w:hAnsi="Consolas" w:cs="Times New Roman"/>
+          <w:color w:val="CCCCCC"/>
+          <w:sz w:val="21"/>
+          <w:szCs w:val="21"/>
+          <w:lang w:eastAsia="pt-BR"/>
+        </w:rPr>
+        <w:t>){</w:t>
+      </w:r>
+    </w:p>
+    <w:p>
+      <w:pPr>
+        <w:shd w:val="clear" w:color="auto" w:fill="1F1F1F"/>
+        <w:spacing w:after="0" w:line="285" w:lineRule="atLeast"/>
+        <w:rPr>
+          <w:rFonts w:ascii="Consolas" w:eastAsia="Times New Roman" w:hAnsi="Consolas" w:cs="Times New Roman"/>
+          <w:color w:val="CCCCCC"/>
+          <w:sz w:val="21"/>
+          <w:szCs w:val="21"/>
+          <w:lang w:eastAsia="pt-BR"/>
+        </w:rPr>
+      </w:pPr>
+      <w:r>
+        <w:rPr>
+          <w:rFonts w:ascii="Consolas" w:eastAsia="Times New Roman" w:hAnsi="Consolas" w:cs="Times New Roman"/>
+          <w:color w:val="CCCCCC"/>
+          <w:sz w:val="21"/>
+          <w:szCs w:val="21"/>
+          <w:lang w:eastAsia="pt-BR"/>
+        </w:rPr>
+        <w:t xml:space="preserve">        </w:t>
+      </w:r>
+      <w:proofErr w:type="spellStart"/>
+      <w:proofErr w:type="gramStart"/>
+      <w:r>
+        <w:rPr>
+          <w:rFonts w:ascii="Consolas" w:eastAsia="Times New Roman" w:hAnsi="Consolas" w:cs="Times New Roman"/>
+          <w:color w:val="9CDCFE"/>
+          <w:sz w:val="21"/>
+          <w:szCs w:val="21"/>
+          <w:lang w:eastAsia="pt-BR"/>
+        </w:rPr>
+        <w:t>pilha</w:t>
+      </w:r>
+      <w:r>
+        <w:rPr>
+          <w:rFonts w:ascii="Consolas" w:eastAsia="Times New Roman" w:hAnsi="Consolas" w:cs="Times New Roman"/>
+          <w:color w:val="CCCCCC"/>
+          <w:sz w:val="21"/>
+          <w:szCs w:val="21"/>
+          <w:lang w:eastAsia="pt-BR"/>
+        </w:rPr>
+        <w:t>.</w:t>
+      </w:r>
+      <w:r>
+        <w:rPr>
+          <w:rFonts w:ascii="Consolas" w:eastAsia="Times New Roman" w:hAnsi="Consolas" w:cs="Times New Roman"/>
+          <w:color w:val="DCDCAA"/>
+          <w:sz w:val="21"/>
+          <w:szCs w:val="21"/>
+          <w:lang w:eastAsia="pt-BR"/>
+        </w:rPr>
+        <w:t>pop</w:t>
+      </w:r>
+      <w:proofErr w:type="spellEnd"/>
+      <w:r>
+        <w:rPr>
+          <w:rFonts w:ascii="Consolas" w:eastAsia="Times New Roman" w:hAnsi="Consolas" w:cs="Times New Roman"/>
+          <w:color w:val="CCCCCC"/>
+          <w:sz w:val="21"/>
+          <w:szCs w:val="21"/>
+          <w:lang w:eastAsia="pt-BR"/>
+        </w:rPr>
+        <w:t>(</w:t>
+      </w:r>
+      <w:proofErr w:type="gramEnd"/>
+      <w:r>
+        <w:rPr>
+          <w:rFonts w:ascii="Consolas" w:eastAsia="Times New Roman" w:hAnsi="Consolas" w:cs="Times New Roman"/>
+          <w:color w:val="CCCCCC"/>
+          <w:sz w:val="21"/>
+          <w:szCs w:val="21"/>
+          <w:lang w:eastAsia="pt-BR"/>
+        </w:rPr>
+        <w:t>)</w:t>
+      </w:r>
+    </w:p>
+    <w:p>
+      <w:pPr>
+        <w:shd w:val="clear" w:color="auto" w:fill="1F1F1F"/>
+        <w:spacing w:after="0" w:line="285" w:lineRule="atLeast"/>
+        <w:rPr>
+          <w:rFonts w:ascii="Consolas" w:eastAsia="Times New Roman" w:hAnsi="Consolas" w:cs="Times New Roman"/>
+          <w:color w:val="CCCCCC"/>
+          <w:sz w:val="21"/>
+          <w:szCs w:val="21"/>
+          <w:lang w:eastAsia="pt-BR"/>
+        </w:rPr>
+      </w:pPr>
+      <w:r>
+        <w:rPr>
+          <w:rFonts w:ascii="Consolas" w:eastAsia="Times New Roman" w:hAnsi="Consolas" w:cs="Times New Roman"/>
+          <w:color w:val="CCCCCC"/>
+          <w:sz w:val="21"/>
+          <w:szCs w:val="21"/>
+          <w:lang w:eastAsia="pt-BR"/>
+        </w:rPr>
+        <w:t>    }</w:t>
+      </w:r>
+    </w:p>
+    <w:p>
+      <w:pPr>
+        <w:shd w:val="clear" w:color="auto" w:fill="1F1F1F"/>
+        <w:spacing w:after="0" w:line="285" w:lineRule="atLeast"/>
+        <w:rPr>
+          <w:rFonts w:ascii="Consolas" w:eastAsia="Times New Roman" w:hAnsi="Consolas" w:cs="Times New Roman"/>
+          <w:color w:val="CCCCCC"/>
+          <w:sz w:val="21"/>
+          <w:szCs w:val="21"/>
+          <w:lang w:eastAsia="pt-BR"/>
+        </w:rPr>
+      </w:pPr>
+      <w:r>
+        <w:rPr>
+          <w:rFonts w:ascii="Consolas" w:eastAsia="Times New Roman" w:hAnsi="Consolas" w:cs="Times New Roman"/>
+          <w:color w:val="CCCCCC"/>
+          <w:sz w:val="21"/>
+          <w:szCs w:val="21"/>
+          <w:lang w:eastAsia="pt-BR"/>
+        </w:rPr>
+        <w:t>}</w:t>
+      </w:r>
+    </w:p>
+    <w:p>
+      <w:pPr>
+        <w:shd w:val="clear" w:color="auto" w:fill="1F1F1F"/>
+        <w:spacing w:after="0" w:line="285" w:lineRule="atLeast"/>
+        <w:rPr>
+          <w:rFonts w:ascii="Consolas" w:eastAsia="Times New Roman" w:hAnsi="Consolas" w:cs="Times New Roman"/>
+          <w:color w:val="CCCCCC"/>
+          <w:sz w:val="21"/>
+          <w:szCs w:val="21"/>
+          <w:lang w:eastAsia="pt-BR"/>
+        </w:rPr>
+      </w:pPr>
+    </w:p>
+    <w:p>
+      <w:pPr>
+        <w:shd w:val="clear" w:color="auto" w:fill="1F1F1F"/>
+        <w:spacing w:after="0" w:line="285" w:lineRule="atLeast"/>
+        <w:rPr>
+          <w:rFonts w:ascii="Consolas" w:eastAsia="Times New Roman" w:hAnsi="Consolas" w:cs="Times New Roman"/>
+          <w:color w:val="CCCCCC"/>
+          <w:sz w:val="21"/>
+          <w:szCs w:val="21"/>
+          <w:lang w:eastAsia="pt-BR"/>
+        </w:rPr>
+      </w:pPr>
+      <w:proofErr w:type="spellStart"/>
+      <w:proofErr w:type="gramStart"/>
+      <w:r>
+        <w:rPr>
+          <w:rFonts w:ascii="Consolas" w:eastAsia="Times New Roman" w:hAnsi="Consolas" w:cs="Times New Roman"/>
+          <w:color w:val="569CD6"/>
+          <w:sz w:val="21"/>
+          <w:szCs w:val="21"/>
+          <w:lang w:eastAsia="pt-BR"/>
+        </w:rPr>
+        <w:t>function</w:t>
+      </w:r>
+      <w:proofErr w:type="spellEnd"/>
+      <w:proofErr w:type="gramEnd"/>
+      <w:r>
+        <w:rPr>
+          <w:rFonts w:ascii="Consolas" w:eastAsia="Times New Roman" w:hAnsi="Consolas" w:cs="Times New Roman"/>
+          <w:color w:val="CCCCCC"/>
+          <w:sz w:val="21"/>
+          <w:szCs w:val="21"/>
+          <w:lang w:eastAsia="pt-BR"/>
+        </w:rPr>
+        <w:t xml:space="preserve"> </w:t>
+      </w:r>
+      <w:r>
+        <w:rPr>
+          <w:rFonts w:ascii="Consolas" w:eastAsia="Times New Roman" w:hAnsi="Consolas" w:cs="Times New Roman"/>
+          <w:color w:val="DCDCAA"/>
+          <w:sz w:val="21"/>
+          <w:szCs w:val="21"/>
+          <w:lang w:eastAsia="pt-BR"/>
+        </w:rPr>
+        <w:t>top</w:t>
+      </w:r>
+      <w:r>
+        <w:rPr>
+          <w:rFonts w:ascii="Consolas" w:eastAsia="Times New Roman" w:hAnsi="Consolas" w:cs="Times New Roman"/>
+          <w:color w:val="CCCCCC"/>
+          <w:sz w:val="21"/>
+          <w:szCs w:val="21"/>
+          <w:lang w:eastAsia="pt-BR"/>
+        </w:rPr>
+        <w:t>(){</w:t>
+      </w:r>
+    </w:p>
+    <w:p>
+      <w:pPr>
+        <w:shd w:val="clear" w:color="auto" w:fill="1F1F1F"/>
+        <w:spacing w:after="0" w:line="285" w:lineRule="atLeast"/>
+        <w:rPr>
+          <w:rFonts w:ascii="Consolas" w:eastAsia="Times New Roman" w:hAnsi="Consolas" w:cs="Times New Roman"/>
+          <w:color w:val="CCCCCC"/>
+          <w:sz w:val="21"/>
+          <w:szCs w:val="21"/>
+          <w:lang w:eastAsia="pt-BR"/>
+        </w:rPr>
+      </w:pPr>
+      <w:r>
+        <w:rPr>
+          <w:rFonts w:ascii="Consolas" w:eastAsia="Times New Roman" w:hAnsi="Consolas" w:cs="Times New Roman"/>
+          <w:color w:val="CCCCCC"/>
+          <w:sz w:val="21"/>
+          <w:szCs w:val="21"/>
+          <w:lang w:eastAsia="pt-BR"/>
+        </w:rPr>
+        <w:t xml:space="preserve">    </w:t>
+      </w:r>
+      <w:proofErr w:type="spellStart"/>
+      <w:proofErr w:type="gramStart"/>
+      <w:r>
+        <w:rPr>
+          <w:rFonts w:ascii="Consolas" w:eastAsia="Times New Roman" w:hAnsi="Consolas" w:cs="Times New Roman"/>
+          <w:color w:val="C586C0"/>
+          <w:sz w:val="21"/>
+          <w:szCs w:val="21"/>
+          <w:lang w:eastAsia="pt-BR"/>
+        </w:rPr>
+        <w:t>if</w:t>
+      </w:r>
+      <w:proofErr w:type="spellEnd"/>
+      <w:r>
+        <w:rPr>
+          <w:rFonts w:ascii="Consolas" w:eastAsia="Times New Roman" w:hAnsi="Consolas" w:cs="Times New Roman"/>
+          <w:color w:val="CCCCCC"/>
+          <w:sz w:val="21"/>
+          <w:szCs w:val="21"/>
+          <w:lang w:eastAsia="pt-BR"/>
+        </w:rPr>
+        <w:t>(</w:t>
+      </w:r>
+      <w:proofErr w:type="gramEnd"/>
+      <w:r>
+        <w:rPr>
+          <w:rFonts w:ascii="Consolas" w:eastAsia="Times New Roman" w:hAnsi="Consolas" w:cs="Times New Roman"/>
+          <w:color w:val="9CDCFE"/>
+          <w:sz w:val="21"/>
+          <w:szCs w:val="21"/>
+          <w:lang w:eastAsia="pt-BR"/>
+        </w:rPr>
+        <w:t>pilha</w:t>
+      </w:r>
+      <w:r>
+        <w:rPr>
+          <w:rFonts w:ascii="Consolas" w:eastAsia="Times New Roman" w:hAnsi="Consolas" w:cs="Times New Roman"/>
+          <w:color w:val="CCCCCC"/>
+          <w:sz w:val="21"/>
+          <w:szCs w:val="21"/>
+          <w:lang w:eastAsia="pt-BR"/>
+        </w:rPr>
+        <w:t xml:space="preserve"> </w:t>
+      </w:r>
+      <w:r>
+        <w:rPr>
+          <w:rFonts w:ascii="Consolas" w:eastAsia="Times New Roman" w:hAnsi="Consolas" w:cs="Times New Roman"/>
+          <w:color w:val="D4D4D4"/>
+          <w:sz w:val="21"/>
+          <w:szCs w:val="21"/>
+          <w:lang w:eastAsia="pt-BR"/>
+        </w:rPr>
+        <w:t>!=</w:t>
+      </w:r>
+      <w:r>
+        <w:rPr>
+          <w:rFonts w:ascii="Consolas" w:eastAsia="Times New Roman" w:hAnsi="Consolas" w:cs="Times New Roman"/>
+          <w:color w:val="CCCCCC"/>
+          <w:sz w:val="21"/>
+          <w:szCs w:val="21"/>
+          <w:lang w:eastAsia="pt-BR"/>
+        </w:rPr>
+        <w:t xml:space="preserve"> </w:t>
+      </w:r>
+      <w:proofErr w:type="spellStart"/>
+      <w:r>
+        <w:rPr>
+          <w:rFonts w:ascii="Consolas" w:eastAsia="Times New Roman" w:hAnsi="Consolas" w:cs="Times New Roman"/>
+          <w:color w:val="DCDCAA"/>
+          <w:sz w:val="21"/>
+          <w:szCs w:val="21"/>
+          <w:lang w:eastAsia="pt-BR"/>
+        </w:rPr>
+        <w:t>empty</w:t>
+      </w:r>
+      <w:proofErr w:type="spellEnd"/>
+      <w:r>
+        <w:rPr>
+          <w:rFonts w:ascii="Consolas" w:eastAsia="Times New Roman" w:hAnsi="Consolas" w:cs="Times New Roman"/>
+          <w:color w:val="CCCCCC"/>
+          <w:sz w:val="21"/>
+          <w:szCs w:val="21"/>
+          <w:lang w:eastAsia="pt-BR"/>
+        </w:rPr>
+        <w:t>){</w:t>
+      </w:r>
+    </w:p>
+    <w:p>
+      <w:pPr>
+        <w:shd w:val="clear" w:color="auto" w:fill="1F1F1F"/>
+        <w:spacing w:after="0" w:line="285" w:lineRule="atLeast"/>
+        <w:rPr>
+          <w:rFonts w:ascii="Consolas" w:eastAsia="Times New Roman" w:hAnsi="Consolas" w:cs="Times New Roman"/>
+          <w:color w:val="CCCCCC"/>
+          <w:sz w:val="21"/>
+          <w:szCs w:val="21"/>
+          <w:lang w:eastAsia="pt-BR"/>
+        </w:rPr>
+      </w:pPr>
+      <w:r>
+        <w:rPr>
+          <w:rFonts w:ascii="Consolas" w:eastAsia="Times New Roman" w:hAnsi="Consolas" w:cs="Times New Roman"/>
+          <w:color w:val="CCCCCC"/>
+          <w:sz w:val="21"/>
+          <w:szCs w:val="21"/>
+          <w:lang w:eastAsia="pt-BR"/>
+        </w:rPr>
+        <w:t xml:space="preserve">        </w:t>
+      </w:r>
+      <w:proofErr w:type="gramStart"/>
+      <w:r>
+        <w:rPr>
+          <w:rFonts w:ascii="Consolas" w:eastAsia="Times New Roman" w:hAnsi="Consolas" w:cs="Times New Roman"/>
+          <w:color w:val="9CDCFE"/>
+          <w:sz w:val="21"/>
+          <w:szCs w:val="21"/>
+          <w:lang w:eastAsia="pt-BR"/>
+        </w:rPr>
+        <w:t>x</w:t>
+      </w:r>
+      <w:proofErr w:type="gramEnd"/>
+      <w:r>
+        <w:rPr>
+          <w:rFonts w:ascii="Consolas" w:eastAsia="Times New Roman" w:hAnsi="Consolas" w:cs="Times New Roman"/>
+          <w:color w:val="CCCCCC"/>
+          <w:sz w:val="21"/>
+          <w:szCs w:val="21"/>
+          <w:lang w:eastAsia="pt-BR"/>
+        </w:rPr>
+        <w:t xml:space="preserve"> </w:t>
+      </w:r>
+      <w:r>
+        <w:rPr>
+          <w:rFonts w:ascii="Consolas" w:eastAsia="Times New Roman" w:hAnsi="Consolas" w:cs="Times New Roman"/>
+          <w:color w:val="D4D4D4"/>
+          <w:sz w:val="21"/>
+          <w:szCs w:val="21"/>
+          <w:lang w:eastAsia="pt-BR"/>
+        </w:rPr>
+        <w:t>=</w:t>
+      </w:r>
+      <w:r>
+        <w:rPr>
+          <w:rFonts w:ascii="Consolas" w:eastAsia="Times New Roman" w:hAnsi="Consolas" w:cs="Times New Roman"/>
+          <w:color w:val="CCCCCC"/>
+          <w:sz w:val="21"/>
+          <w:szCs w:val="21"/>
+          <w:lang w:eastAsia="pt-BR"/>
+        </w:rPr>
+        <w:t xml:space="preserve"> </w:t>
+      </w:r>
+      <w:r>
+        <w:rPr>
+          <w:rFonts w:ascii="Consolas" w:eastAsia="Times New Roman" w:hAnsi="Consolas" w:cs="Times New Roman"/>
+          <w:color w:val="DCDCAA"/>
+          <w:sz w:val="21"/>
+          <w:szCs w:val="21"/>
+          <w:lang w:eastAsia="pt-BR"/>
+        </w:rPr>
+        <w:t>pop</w:t>
+      </w:r>
+      <w:r>
+        <w:rPr>
+          <w:rFonts w:ascii="Consolas" w:eastAsia="Times New Roman" w:hAnsi="Consolas" w:cs="Times New Roman"/>
+          <w:color w:val="CCCCCC"/>
+          <w:sz w:val="21"/>
+          <w:szCs w:val="21"/>
+          <w:lang w:eastAsia="pt-BR"/>
+        </w:rPr>
+        <w:t>()</w:t>
+      </w:r>
+    </w:p>
+    <w:p>
+      <w:pPr>
+        <w:shd w:val="clear" w:color="auto" w:fill="1F1F1F"/>
+        <w:spacing w:after="0" w:line="285" w:lineRule="atLeast"/>
+        <w:rPr>
+          <w:rFonts w:ascii="Consolas" w:eastAsia="Times New Roman" w:hAnsi="Consolas" w:cs="Times New Roman"/>
+          <w:color w:val="CCCCCC"/>
+          <w:sz w:val="21"/>
+          <w:szCs w:val="21"/>
+          <w:lang w:eastAsia="pt-BR"/>
+        </w:rPr>
+      </w:pPr>
+      <w:r>
+        <w:rPr>
+          <w:rFonts w:ascii="Consolas" w:eastAsia="Times New Roman" w:hAnsi="Consolas" w:cs="Times New Roman"/>
+          <w:color w:val="CCCCCC"/>
+          <w:sz w:val="21"/>
+          <w:szCs w:val="21"/>
+          <w:lang w:eastAsia="pt-BR"/>
+        </w:rPr>
+        <w:t xml:space="preserve">        </w:t>
+      </w:r>
+      <w:proofErr w:type="spellStart"/>
+      <w:proofErr w:type="gramStart"/>
+      <w:r>
+        <w:rPr>
+          <w:rFonts w:ascii="Consolas" w:eastAsia="Times New Roman" w:hAnsi="Consolas" w:cs="Times New Roman"/>
+          <w:color w:val="9CDCFE"/>
+          <w:sz w:val="21"/>
+          <w:szCs w:val="21"/>
+          <w:lang w:eastAsia="pt-BR"/>
+        </w:rPr>
+        <w:t>pilha</w:t>
+      </w:r>
+      <w:r>
+        <w:rPr>
+          <w:rFonts w:ascii="Consolas" w:eastAsia="Times New Roman" w:hAnsi="Consolas" w:cs="Times New Roman"/>
+          <w:color w:val="CCCCCC"/>
+          <w:sz w:val="21"/>
+          <w:szCs w:val="21"/>
+          <w:lang w:eastAsia="pt-BR"/>
+        </w:rPr>
+        <w:t>.</w:t>
+      </w:r>
+      <w:r>
+        <w:rPr>
+          <w:rFonts w:ascii="Consolas" w:eastAsia="Times New Roman" w:hAnsi="Consolas" w:cs="Times New Roman"/>
+          <w:color w:val="DCDCAA"/>
+          <w:sz w:val="21"/>
+          <w:szCs w:val="21"/>
+          <w:lang w:eastAsia="pt-BR"/>
+        </w:rPr>
+        <w:t>push</w:t>
+      </w:r>
+      <w:proofErr w:type="spellEnd"/>
+      <w:proofErr w:type="gramEnd"/>
+      <w:r>
+        <w:rPr>
+          <w:rFonts w:ascii="Consolas" w:eastAsia="Times New Roman" w:hAnsi="Consolas" w:cs="Times New Roman"/>
+          <w:color w:val="CCCCCC"/>
+          <w:sz w:val="21"/>
+          <w:szCs w:val="21"/>
+          <w:lang w:eastAsia="pt-BR"/>
+        </w:rPr>
+        <w:t>(</w:t>
+      </w:r>
+      <w:r>
+        <w:rPr>
+          <w:rFonts w:ascii="Consolas" w:eastAsia="Times New Roman" w:hAnsi="Consolas" w:cs="Times New Roman"/>
+          <w:color w:val="9CDCFE"/>
+          <w:sz w:val="21"/>
+          <w:szCs w:val="21"/>
+          <w:lang w:eastAsia="pt-BR"/>
+        </w:rPr>
+        <w:t>x</w:t>
+      </w:r>
+      <w:r>
+        <w:rPr>
+          <w:rFonts w:ascii="Consolas" w:eastAsia="Times New Roman" w:hAnsi="Consolas" w:cs="Times New Roman"/>
+          <w:color w:val="CCCCCC"/>
+          <w:sz w:val="21"/>
+          <w:szCs w:val="21"/>
+          <w:lang w:eastAsia="pt-BR"/>
+        </w:rPr>
+        <w:t>)</w:t>
+      </w:r>
+    </w:p>
+    <w:p>
+      <w:pPr>
+        <w:shd w:val="clear" w:color="auto" w:fill="1F1F1F"/>
+        <w:spacing w:after="0" w:line="285" w:lineRule="atLeast"/>
+        <w:rPr>
+          <w:rFonts w:ascii="Consolas" w:eastAsia="Times New Roman" w:hAnsi="Consolas" w:cs="Times New Roman"/>
+          <w:color w:val="CCCCCC"/>
+          <w:sz w:val="21"/>
+          <w:szCs w:val="21"/>
+          <w:lang w:eastAsia="pt-BR"/>
+        </w:rPr>
+      </w:pPr>
+      <w:r>
+        <w:rPr>
+          <w:rFonts w:ascii="Consolas" w:eastAsia="Times New Roman" w:hAnsi="Consolas" w:cs="Times New Roman"/>
+          <w:color w:val="CCCCCC"/>
+          <w:sz w:val="21"/>
+          <w:szCs w:val="21"/>
+          <w:lang w:eastAsia="pt-BR"/>
+        </w:rPr>
+        <w:t>    }</w:t>
+      </w:r>
+    </w:p>
+    <w:p>
+      <w:pPr>
+        <w:shd w:val="clear" w:color="auto" w:fill="1F1F1F"/>
+        <w:spacing w:after="0" w:line="285" w:lineRule="atLeast"/>
+        <w:rPr>
+          <w:rFonts w:ascii="Consolas" w:eastAsia="Times New Roman" w:hAnsi="Consolas" w:cs="Times New Roman"/>
+          <w:color w:val="CCCCCC"/>
+          <w:sz w:val="21"/>
+          <w:szCs w:val="21"/>
+          <w:lang w:eastAsia="pt-BR"/>
+        </w:rPr>
+      </w:pPr>
+      <w:r>
+        <w:rPr>
+          <w:rFonts w:ascii="Consolas" w:eastAsia="Times New Roman" w:hAnsi="Consolas" w:cs="Times New Roman"/>
+          <w:color w:val="CCCCCC"/>
+          <w:sz w:val="21"/>
+          <w:szCs w:val="21"/>
+          <w:lang w:eastAsia="pt-BR"/>
+        </w:rPr>
+        <w:t>}</w:t>
+      </w:r>
+    </w:p>
+    <w:p>
+      <w:pPr>
+        <w:rPr>
+          <w:rFonts w:ascii="Arial" w:hAnsi="Arial" w:cs="Arial"/>
+          <w:color w:val="000000" w:themeColor="text1"/>
+          <w:sz w:val="24"/>
+          <w:szCs w:val="24"/>
+        </w:rPr>
+      </w:pPr>
+    </w:p>
+    <w:p>
+      <w:pPr>
+        <w:rPr>
+          <w:rFonts w:ascii="Arial" w:hAnsi="Arial" w:cs="Arial"/>
+          <w:color w:val="000000" w:themeColor="text1"/>
+          <w:sz w:val="24"/>
+          <w:szCs w:val="24"/>
+        </w:rPr>
+      </w:pPr>
       <w:bookmarkStart w:id="0" w:name="_GoBack"/>
       <w:bookmarkEnd w:id="0"/>
     </w:p>

</xml_diff>

<commit_message>
mudança no documento word
</commit_message>
<xml_diff>
--- a/Matéria da disciplina.docx
+++ b/Matéria da disciplina.docx
@@ -7599,10 +7599,145 @@
           <w:sz w:val="24"/>
           <w:szCs w:val="24"/>
         </w:rPr>
-        <w:t xml:space="preserve"> de bytes de algum conjunto, </w:t>
-      </w:r>
+        <w:t xml:space="preserve"> de bytes de algum conjunto,</w:t>
+      </w:r>
+    </w:p>
+    <w:p>
+      <w:pPr>
+        <w:rPr>
+          <w:rFonts w:ascii="Arial" w:hAnsi="Arial" w:cs="Arial"/>
+          <w:color w:val="000000" w:themeColor="text1"/>
+          <w:sz w:val="24"/>
+          <w:szCs w:val="24"/>
+        </w:rPr>
+      </w:pPr>
+    </w:p>
+    <w:p>
+      <w:pPr>
+        <w:rPr>
+          <w:rFonts w:ascii="Arial" w:hAnsi="Arial" w:cs="Arial"/>
+          <w:color w:val="000000" w:themeColor="text1"/>
+          <w:sz w:val="24"/>
+          <w:szCs w:val="24"/>
+        </w:rPr>
+      </w:pPr>
+      <w:proofErr w:type="spellStart"/>
+      <w:r>
+        <w:rPr>
+          <w:rFonts w:ascii="Arial" w:hAnsi="Arial" w:cs="Arial"/>
+          <w:color w:val="000000" w:themeColor="text1"/>
+          <w:sz w:val="24"/>
+          <w:szCs w:val="24"/>
+        </w:rPr>
+        <w:t>Hash</w:t>
+      </w:r>
+      <w:proofErr w:type="spellEnd"/>
+      <w:r>
+        <w:rPr>
+          <w:rFonts w:ascii="Arial" w:hAnsi="Arial" w:cs="Arial"/>
+          <w:color w:val="000000" w:themeColor="text1"/>
+          <w:sz w:val="24"/>
+          <w:szCs w:val="24"/>
+        </w:rPr>
+        <w:t xml:space="preserve"> de endereçamento aberto </w:t>
+      </w:r>
+      <w:r>
+        <w:rPr>
+          <w:rFonts w:ascii="Arial" w:hAnsi="Arial" w:cs="Arial"/>
+          <w:color w:val="000000" w:themeColor="text1"/>
+          <w:sz w:val="24"/>
+          <w:szCs w:val="24"/>
+        </w:rPr>
+        <w:sym w:font="Wingdings" w:char="F0E0"/>
+      </w:r>
+      <w:r>
+        <w:rPr>
+          <w:rFonts w:ascii="Arial" w:hAnsi="Arial" w:cs="Arial"/>
+          <w:color w:val="000000" w:themeColor="text1"/>
+          <w:sz w:val="24"/>
+          <w:szCs w:val="24"/>
+        </w:rPr>
+        <w:t xml:space="preserve"> </w:t>
+      </w:r>
+      <w:proofErr w:type="spellStart"/>
+      <w:r>
+        <w:rPr>
+          <w:rFonts w:ascii="Arial" w:hAnsi="Arial" w:cs="Arial"/>
+          <w:color w:val="000000" w:themeColor="text1"/>
+          <w:sz w:val="24"/>
+          <w:szCs w:val="24"/>
+        </w:rPr>
+        <w:t>Hash</w:t>
+      </w:r>
+      <w:proofErr w:type="spellEnd"/>
+      <w:r>
+        <w:rPr>
+          <w:rFonts w:ascii="Arial" w:hAnsi="Arial" w:cs="Arial"/>
+          <w:color w:val="000000" w:themeColor="text1"/>
+          <w:sz w:val="24"/>
+          <w:szCs w:val="24"/>
+        </w:rPr>
+        <w:t xml:space="preserve"> Linear </w:t>
+      </w:r>
+      <w:r>
+        <w:rPr>
+          <w:rFonts w:ascii="Arial" w:hAnsi="Arial" w:cs="Arial"/>
+          <w:color w:val="000000" w:themeColor="text1"/>
+          <w:sz w:val="24"/>
+          <w:szCs w:val="24"/>
+        </w:rPr>
+        <w:sym w:font="Wingdings" w:char="F0E0"/>
+      </w:r>
+      <w:r>
+        <w:rPr>
+          <w:rFonts w:ascii="Arial" w:hAnsi="Arial" w:cs="Arial"/>
+          <w:color w:val="000000" w:themeColor="text1"/>
+          <w:sz w:val="24"/>
+          <w:szCs w:val="24"/>
+        </w:rPr>
+        <w:t xml:space="preserve"> tudo armazenado dentro do vetor </w:t>
+      </w:r>
+      <w:proofErr w:type="spellStart"/>
+      <w:r>
+        <w:rPr>
+          <w:rFonts w:ascii="Arial" w:hAnsi="Arial" w:cs="Arial"/>
+          <w:color w:val="000000" w:themeColor="text1"/>
+          <w:sz w:val="24"/>
+          <w:szCs w:val="24"/>
+        </w:rPr>
+        <w:t>hash</w:t>
+      </w:r>
+      <w:proofErr w:type="spellEnd"/>
+      <w:r>
+        <w:rPr>
+          <w:rFonts w:ascii="Arial" w:hAnsi="Arial" w:cs="Arial"/>
+          <w:color w:val="000000" w:themeColor="text1"/>
+          <w:sz w:val="24"/>
+          <w:szCs w:val="24"/>
+        </w:rPr>
+        <w:t>;</w:t>
+      </w:r>
+    </w:p>
+    <w:p>
+      <w:pPr>
+        <w:rPr>
+          <w:rFonts w:ascii="Arial" w:hAnsi="Arial" w:cs="Arial"/>
+          <w:color w:val="000000" w:themeColor="text1"/>
+          <w:sz w:val="24"/>
+          <w:szCs w:val="24"/>
+        </w:rPr>
+      </w:pPr>
       <w:bookmarkStart w:id="0" w:name="_GoBack"/>
       <w:bookmarkEnd w:id="0"/>
+      <w:r>
+        <w:rPr>
+          <w:rFonts w:ascii="Arial" w:hAnsi="Arial" w:cs="Arial"/>
+          <w:color w:val="000000" w:themeColor="text1"/>
+          <w:sz w:val="24"/>
+          <w:szCs w:val="24"/>
+        </w:rPr>
+        <w:t xml:space="preserve"> </w:t>
+      </w:r>
     </w:p>
     <w:p>
       <w:pPr>

</xml_diff>